<commit_message>
Pre-Reg files for Experiment 7
</commit_message>
<xml_diff>
--- a/Experiment 7/1. OSF/Design.docx
+++ b/Experiment 7/1. OSF/Design.docx
@@ -42,12 +42,44 @@
       <w:r>
         <w:rPr>
           <w:rFonts w:ascii="Times New Roman" w:hAnsi="Times New Roman" w:cs="Times New Roman"/>
-          <w:color w:val="000000" w:themeColor="text1"/>
-          <w:sz w:val="24"/>
-          <w:szCs w:val="24"/>
-          <w:lang w:val="en-US"/>
-        </w:rPr>
-        <w:t>P</w:t>
+          <w:i/>
+          <w:color w:val="000000" w:themeColor="text1"/>
+          <w:sz w:val="24"/>
+          <w:szCs w:val="24"/>
+          <w:lang w:val="en-US"/>
+        </w:rPr>
+        <w:t>Video content</w:t>
+      </w:r>
+      <w:r>
+        <w:rPr>
+          <w:rFonts w:ascii="Times New Roman" w:hAnsi="Times New Roman" w:cs="Times New Roman"/>
+          <w:color w:val="000000" w:themeColor="text1"/>
+          <w:sz w:val="24"/>
+          <w:szCs w:val="24"/>
+          <w:lang w:val="en-US"/>
+        </w:rPr>
+        <w:t xml:space="preserve"> (positive vs. negative) and </w:t>
+      </w:r>
+      <w:r>
+        <w:rPr>
+          <w:rFonts w:ascii="Times New Roman" w:hAnsi="Times New Roman" w:cs="Times New Roman"/>
+          <w:i/>
+          <w:color w:val="000000" w:themeColor="text1"/>
+          <w:sz w:val="24"/>
+          <w:szCs w:val="24"/>
+          <w:lang w:val="en-US"/>
+        </w:rPr>
+        <w:t>Video Type</w:t>
+      </w:r>
+      <w:r>
+        <w:rPr>
+          <w:rFonts w:ascii="Times New Roman" w:hAnsi="Times New Roman" w:cs="Times New Roman"/>
+          <w:color w:val="000000" w:themeColor="text1"/>
+          <w:sz w:val="24"/>
+          <w:szCs w:val="24"/>
+          <w:lang w:val="en-US"/>
+        </w:rPr>
+        <w:t xml:space="preserve"> (Deepfaked vs. genuine) will be counterbalanced across participants. Specifically, p</w:t>
       </w:r>
       <w:r>
         <w:rPr>
@@ -377,7 +409,25 @@
           <w:sz w:val="24"/>
           <w:lang w:val="en-US"/>
         </w:rPr>
-        <w:t xml:space="preserve"> will be counterbalanced across participants</w:t>
+        <w:t xml:space="preserve"> will </w:t>
+      </w:r>
+      <w:r>
+        <w:rPr>
+          <w:rFonts w:ascii="Times New Roman" w:hAnsi="Times New Roman" w:cs="Times New Roman"/>
+          <w:color w:val="000000" w:themeColor="text1"/>
+          <w:sz w:val="24"/>
+          <w:lang w:val="en-US"/>
+        </w:rPr>
+        <w:t xml:space="preserve">also </w:t>
+      </w:r>
+      <w:r>
+        <w:rPr>
+          <w:rFonts w:ascii="Times New Roman" w:hAnsi="Times New Roman" w:cs="Times New Roman"/>
+          <w:color w:val="000000" w:themeColor="text1"/>
+          <w:sz w:val="24"/>
+          <w:lang w:val="en-US"/>
+        </w:rPr>
+        <w:t>be counterbalanced across participants</w:t>
       </w:r>
       <w:r>
         <w:rPr>
@@ -395,11 +445,10 @@
         <w:contextualSpacing/>
         <w:rPr>
           <w:rFonts w:ascii="Times New Roman" w:hAnsi="Times New Roman" w:cs="Times New Roman"/>
-          <w:noProof/>
-          <w:color w:val="000000" w:themeColor="text1"/>
-          <w:sz w:val="24"/>
-          <w:szCs w:val="24"/>
-          <w:lang w:val="en-US" w:eastAsia="nl-BE"/>
+          <w:color w:val="000000" w:themeColor="text1"/>
+          <w:sz w:val="24"/>
+          <w:szCs w:val="24"/>
+          <w:lang w:val="en-US"/>
         </w:rPr>
       </w:pPr>
       <w:r>
@@ -413,6 +462,7 @@
         </w:rPr>
         <w:tab/>
       </w:r>
+      <w:commentRangeStart w:id="0"/>
       <w:r>
         <w:rPr>
           <w:rFonts w:ascii="Times New Roman" w:hAnsi="Times New Roman" w:cs="Times New Roman"/>
@@ -422,18 +472,14 @@
           <w:szCs w:val="24"/>
           <w:lang w:val="en-US"/>
         </w:rPr>
-        <w:t xml:space="preserve">Sample size. </w:t>
-      </w:r>
-      <w:commentRangeStart w:id="0"/>
-      <w:r>
-        <w:rPr>
-          <w:rFonts w:ascii="Times New Roman" w:hAnsi="Times New Roman" w:cs="Times New Roman"/>
-          <w:color w:val="000000" w:themeColor="text1"/>
-          <w:sz w:val="24"/>
-          <w:szCs w:val="24"/>
-          <w:lang w:val="en-US"/>
-        </w:rPr>
-        <w:t>Given the</w:t>
+        <w:t>Sample</w:t>
+      </w:r>
+      <w:commentRangeEnd w:id="0"/>
+      <w:r>
+        <w:rPr>
+          <w:rStyle w:val="CommentReference"/>
+        </w:rPr>
+        <w:commentReference w:id="0"/>
       </w:r>
       <w:r>
         <w:rPr>
@@ -444,378 +490,34 @@
           <w:szCs w:val="24"/>
           <w:lang w:val="en-US"/>
         </w:rPr>
-        <w:t xml:space="preserve"> </w:t>
-      </w:r>
-      <w:r>
-        <w:rPr>
-          <w:rFonts w:ascii="Times New Roman" w:hAnsi="Times New Roman" w:cs="Times New Roman"/>
-          <w:color w:val="000000" w:themeColor="text1"/>
-          <w:sz w:val="24"/>
-          <w:szCs w:val="24"/>
-          <w:lang w:val="en-US"/>
-        </w:rPr>
-        <w:t xml:space="preserve">large effect sizes observed in previous studies we opted to modify our sampling strategy. Specifically, we </w:t>
-      </w:r>
-      <w:r>
-        <w:rPr>
-          <w:rFonts w:ascii="Times New Roman" w:hAnsi="Times New Roman" w:cs="Times New Roman"/>
-          <w:color w:val="000000" w:themeColor="text1"/>
-          <w:sz w:val="24"/>
-          <w:szCs w:val="24"/>
-          <w:lang w:val="en-US"/>
-        </w:rPr>
-        <w:t xml:space="preserve">were interested in </w:t>
-      </w:r>
-      <w:r>
-        <w:rPr>
-          <w:rFonts w:ascii="Times New Roman" w:hAnsi="Times New Roman" w:cs="Times New Roman"/>
-          <w:color w:val="000000" w:themeColor="text1"/>
-          <w:sz w:val="24"/>
-          <w:szCs w:val="24"/>
-          <w:lang w:val="en-US"/>
-        </w:rPr>
-        <w:t xml:space="preserve">examining </w:t>
-      </w:r>
-      <w:r>
-        <w:rPr>
-          <w:rFonts w:ascii="Times New Roman" w:hAnsi="Times New Roman" w:cs="Times New Roman"/>
-          <w:color w:val="000000" w:themeColor="text1"/>
-          <w:sz w:val="24"/>
-          <w:szCs w:val="24"/>
-          <w:lang w:val="en-US"/>
-        </w:rPr>
-        <w:t xml:space="preserve">for a </w:t>
-      </w:r>
-      <w:r>
-        <w:rPr>
-          <w:rFonts w:ascii="Times New Roman" w:hAnsi="Times New Roman" w:cs="Times New Roman"/>
-          <w:color w:val="000000" w:themeColor="text1"/>
-          <w:sz w:val="24"/>
-          <w:szCs w:val="24"/>
-          <w:lang w:val="en-US"/>
-        </w:rPr>
-        <w:t xml:space="preserve">main effect of </w:t>
-      </w:r>
-      <w:r>
-        <w:rPr>
-          <w:rFonts w:ascii="Times New Roman" w:hAnsi="Times New Roman" w:cs="Times New Roman"/>
-          <w:i/>
-          <w:color w:val="000000" w:themeColor="text1"/>
-          <w:sz w:val="24"/>
-          <w:szCs w:val="24"/>
-          <w:lang w:val="en-US"/>
-        </w:rPr>
-        <w:t>video content</w:t>
-      </w:r>
-      <w:r>
-        <w:rPr>
-          <w:rFonts w:ascii="Times New Roman" w:hAnsi="Times New Roman" w:cs="Times New Roman"/>
-          <w:color w:val="000000" w:themeColor="text1"/>
-          <w:sz w:val="24"/>
-          <w:szCs w:val="24"/>
-          <w:lang w:val="en-US"/>
-        </w:rPr>
-        <w:t xml:space="preserve"> (</w:t>
-      </w:r>
-      <w:r>
-        <w:rPr>
-          <w:rFonts w:ascii="Times New Roman" w:hAnsi="Times New Roman" w:cs="Times New Roman"/>
-          <w:color w:val="000000" w:themeColor="text1"/>
-          <w:sz w:val="24"/>
-          <w:szCs w:val="24"/>
-          <w:lang w:val="en-US"/>
-        </w:rPr>
-        <w:t xml:space="preserve">positive vs. negative) and a main effect of </w:t>
-      </w:r>
-      <w:r>
-        <w:rPr>
-          <w:rFonts w:ascii="Times New Roman" w:hAnsi="Times New Roman" w:cs="Times New Roman"/>
-          <w:i/>
-          <w:color w:val="000000" w:themeColor="text1"/>
-          <w:sz w:val="24"/>
-          <w:szCs w:val="24"/>
-          <w:lang w:val="en-US"/>
-        </w:rPr>
-        <w:t>video type</w:t>
-      </w:r>
-      <w:r>
-        <w:rPr>
-          <w:rFonts w:ascii="Times New Roman" w:hAnsi="Times New Roman" w:cs="Times New Roman"/>
-          <w:color w:val="000000" w:themeColor="text1"/>
-          <w:sz w:val="24"/>
-          <w:szCs w:val="24"/>
-          <w:lang w:val="en-US"/>
-        </w:rPr>
-        <w:t xml:space="preserve"> (Genuine vs. Deepfaked) </w:t>
-      </w:r>
-      <w:r>
-        <w:rPr>
-          <w:rFonts w:ascii="Times New Roman" w:hAnsi="Times New Roman" w:cs="Times New Roman"/>
-          <w:color w:val="000000" w:themeColor="text1"/>
-          <w:sz w:val="24"/>
-          <w:szCs w:val="24"/>
-          <w:lang w:val="en-US"/>
-        </w:rPr>
-        <w:t>allowing for the observation</w:t>
-      </w:r>
-      <w:r>
-        <w:rPr>
-          <w:rFonts w:ascii="Times New Roman" w:hAnsi="Times New Roman" w:cs="Times New Roman"/>
-          <w:color w:val="000000" w:themeColor="text1"/>
-          <w:sz w:val="24"/>
-          <w:szCs w:val="24"/>
-          <w:lang w:val="en-US"/>
-        </w:rPr>
-        <w:t xml:space="preserve"> </w:t>
-      </w:r>
-      <w:r>
-        <w:rPr>
-          <w:rFonts w:ascii="Times New Roman" w:hAnsi="Times New Roman" w:cs="Times New Roman"/>
-          <w:color w:val="000000" w:themeColor="text1"/>
-          <w:sz w:val="24"/>
-          <w:szCs w:val="24"/>
-          <w:lang w:val="en-US"/>
-        </w:rPr>
-        <w:t xml:space="preserve">of </w:t>
-      </w:r>
-      <w:r>
-        <w:rPr>
-          <w:rFonts w:ascii="Times New Roman" w:hAnsi="Times New Roman" w:cs="Times New Roman"/>
-          <w:color w:val="000000" w:themeColor="text1"/>
-          <w:sz w:val="24"/>
-          <w:szCs w:val="24"/>
-          <w:lang w:val="en-US"/>
-        </w:rPr>
-        <w:t xml:space="preserve">a </w:t>
-      </w:r>
-      <w:r>
-        <w:rPr>
-          <w:rFonts w:ascii="Times New Roman" w:hAnsi="Times New Roman" w:cs="Times New Roman"/>
-          <w:color w:val="000000" w:themeColor="text1"/>
-          <w:sz w:val="24"/>
-          <w:szCs w:val="24"/>
-          <w:lang w:val="en-US"/>
-        </w:rPr>
-        <w:t xml:space="preserve">medium </w:t>
-      </w:r>
-      <w:r>
-        <w:rPr>
-          <w:rFonts w:ascii="Times New Roman" w:hAnsi="Times New Roman" w:cs="Times New Roman"/>
-          <w:color w:val="000000" w:themeColor="text1"/>
-          <w:sz w:val="24"/>
-          <w:szCs w:val="24"/>
-          <w:lang w:val="en-US"/>
-        </w:rPr>
-        <w:t>effect size (Cohen’s</w:t>
-      </w:r>
-      <w:r>
-        <w:rPr>
-          <w:rFonts w:ascii="Times New Roman" w:hAnsi="Times New Roman" w:cs="Times New Roman"/>
-          <w:i/>
-          <w:color w:val="000000" w:themeColor="text1"/>
-          <w:sz w:val="24"/>
-          <w:szCs w:val="24"/>
-          <w:lang w:val="en-US"/>
-        </w:rPr>
-        <w:t xml:space="preserve"> d</w:t>
-      </w:r>
-      <w:r>
-        <w:rPr>
-          <w:rFonts w:ascii="Times New Roman" w:hAnsi="Times New Roman" w:cs="Times New Roman"/>
-          <w:color w:val="000000" w:themeColor="text1"/>
-          <w:sz w:val="24"/>
-          <w:szCs w:val="24"/>
-          <w:lang w:val="en-US"/>
-        </w:rPr>
-        <w:t>) = 0.</w:t>
-      </w:r>
-      <w:r>
-        <w:rPr>
-          <w:rFonts w:ascii="Times New Roman" w:hAnsi="Times New Roman" w:cs="Times New Roman"/>
-          <w:color w:val="000000" w:themeColor="text1"/>
-          <w:sz w:val="24"/>
-          <w:szCs w:val="24"/>
-          <w:lang w:val="en-US"/>
-        </w:rPr>
-        <w:t>4</w:t>
-      </w:r>
-      <w:r>
-        <w:rPr>
-          <w:rFonts w:ascii="Times New Roman" w:hAnsi="Times New Roman" w:cs="Times New Roman"/>
-          <w:color w:val="000000" w:themeColor="text1"/>
-          <w:sz w:val="24"/>
-          <w:szCs w:val="24"/>
-          <w:lang w:val="en-US"/>
-        </w:rPr>
-        <w:t>0, α = .05, power (1 – β) = .80</w:t>
-      </w:r>
-      <w:r>
-        <w:rPr>
-          <w:rFonts w:ascii="Times New Roman" w:hAnsi="Times New Roman" w:cs="Times New Roman"/>
-          <w:color w:val="000000" w:themeColor="text1"/>
-          <w:sz w:val="24"/>
-          <w:szCs w:val="24"/>
-          <w:lang w:val="en-US"/>
-        </w:rPr>
-        <w:t xml:space="preserve"> in both cases. </w:t>
-      </w:r>
-      <w:r>
-        <w:rPr>
-          <w:rFonts w:ascii="Times New Roman" w:hAnsi="Times New Roman" w:cs="Times New Roman"/>
-          <w:color w:val="000000" w:themeColor="text1"/>
-          <w:sz w:val="24"/>
-          <w:szCs w:val="24"/>
-          <w:lang w:val="en-US"/>
-        </w:rPr>
-        <w:t xml:space="preserve">These conditions </w:t>
-      </w:r>
-      <w:r>
-        <w:rPr>
-          <w:rFonts w:ascii="Times New Roman" w:hAnsi="Times New Roman" w:cs="Times New Roman"/>
-          <w:color w:val="000000" w:themeColor="text1"/>
-          <w:sz w:val="24"/>
-          <w:szCs w:val="24"/>
-          <w:lang w:val="en-US"/>
-        </w:rPr>
-        <w:t xml:space="preserve">required </w:t>
-      </w:r>
-      <w:r>
-        <w:rPr>
-          <w:rFonts w:ascii="Times New Roman" w:hAnsi="Times New Roman" w:cs="Times New Roman"/>
-          <w:color w:val="000000" w:themeColor="text1"/>
-          <w:sz w:val="24"/>
-          <w:szCs w:val="24"/>
-          <w:lang w:val="en-US"/>
-        </w:rPr>
-        <w:t xml:space="preserve">200 </w:t>
-      </w:r>
-      <w:r>
-        <w:rPr>
-          <w:rFonts w:ascii="Times New Roman" w:hAnsi="Times New Roman" w:cs="Times New Roman"/>
-          <w:color w:val="000000" w:themeColor="text1"/>
-          <w:sz w:val="24"/>
-          <w:szCs w:val="24"/>
-          <w:lang w:val="en-US"/>
-        </w:rPr>
-        <w:t>participants</w:t>
-      </w:r>
-      <w:r>
-        <w:rPr>
-          <w:rFonts w:ascii="Times New Roman" w:hAnsi="Times New Roman" w:cs="Times New Roman"/>
-          <w:color w:val="000000" w:themeColor="text1"/>
-          <w:sz w:val="24"/>
-          <w:szCs w:val="24"/>
-          <w:lang w:val="en-US"/>
-        </w:rPr>
-        <w:t xml:space="preserve"> to be collected</w:t>
-      </w:r>
-      <w:r>
-        <w:rPr>
-          <w:rFonts w:ascii="Times New Roman" w:hAnsi="Times New Roman" w:cs="Times New Roman"/>
-          <w:color w:val="000000" w:themeColor="text1"/>
-          <w:sz w:val="24"/>
-          <w:szCs w:val="24"/>
-          <w:lang w:val="en-US"/>
-        </w:rPr>
-        <w:t>.</w:t>
-      </w:r>
-      <w:r>
-        <w:rPr>
-          <w:rFonts w:ascii="Times New Roman" w:hAnsi="Times New Roman" w:cs="Times New Roman"/>
-          <w:color w:val="000000" w:themeColor="text1"/>
-          <w:sz w:val="24"/>
-          <w:szCs w:val="24"/>
-          <w:lang w:val="en-US"/>
-        </w:rPr>
-        <w:t xml:space="preserve"> We decided to collect </w:t>
-      </w:r>
-      <w:r>
-        <w:rPr>
-          <w:rFonts w:ascii="Times New Roman" w:hAnsi="Times New Roman" w:cs="Times New Roman"/>
-          <w:color w:val="000000" w:themeColor="text1"/>
-          <w:sz w:val="24"/>
-          <w:szCs w:val="24"/>
-          <w:lang w:val="en-US"/>
-        </w:rPr>
-        <w:t xml:space="preserve">250 </w:t>
-      </w:r>
-      <w:r>
-        <w:rPr>
-          <w:rFonts w:ascii="Times New Roman" w:hAnsi="Times New Roman" w:cs="Times New Roman"/>
-          <w:color w:val="000000" w:themeColor="text1"/>
-          <w:sz w:val="24"/>
-          <w:szCs w:val="24"/>
-          <w:lang w:val="en-US"/>
-        </w:rPr>
-        <w:t>participants in order to allow for data loss due to attrition and other unexpected factors</w:t>
-      </w:r>
-      <w:r>
-        <w:rPr>
-          <w:rFonts w:ascii="Times New Roman" w:hAnsi="Times New Roman" w:cs="Times New Roman"/>
-          <w:color w:val="000000" w:themeColor="text1"/>
-          <w:sz w:val="24"/>
-          <w:szCs w:val="24"/>
-          <w:lang w:val="en-US"/>
-        </w:rPr>
-        <w:t xml:space="preserve"> (</w:t>
-      </w:r>
-      <w:r>
-        <w:rPr>
-          <w:rFonts w:ascii="Times New Roman" w:hAnsi="Times New Roman" w:cs="Times New Roman"/>
-          <w:color w:val="000000" w:themeColor="text1"/>
-          <w:sz w:val="24"/>
-          <w:szCs w:val="24"/>
-          <w:lang w:val="en-US"/>
-        </w:rPr>
-        <w:t xml:space="preserve">125 </w:t>
-      </w:r>
-      <w:r>
-        <w:rPr>
-          <w:rFonts w:ascii="Times New Roman" w:hAnsi="Times New Roman" w:cs="Times New Roman"/>
-          <w:color w:val="000000" w:themeColor="text1"/>
-          <w:sz w:val="24"/>
-          <w:szCs w:val="24"/>
-          <w:lang w:val="en-US"/>
-        </w:rPr>
-        <w:t xml:space="preserve">in the genuine and </w:t>
-      </w:r>
-      <w:r>
-        <w:rPr>
-          <w:rFonts w:ascii="Times New Roman" w:hAnsi="Times New Roman" w:cs="Times New Roman"/>
-          <w:color w:val="000000" w:themeColor="text1"/>
-          <w:sz w:val="24"/>
-          <w:szCs w:val="24"/>
-          <w:lang w:val="en-US"/>
-        </w:rPr>
-        <w:t xml:space="preserve">125 </w:t>
-      </w:r>
-      <w:r>
-        <w:rPr>
-          <w:rFonts w:ascii="Times New Roman" w:hAnsi="Times New Roman" w:cs="Times New Roman"/>
-          <w:color w:val="000000" w:themeColor="text1"/>
-          <w:sz w:val="24"/>
-          <w:szCs w:val="24"/>
-          <w:lang w:val="en-US"/>
-        </w:rPr>
-        <w:t>in the Deepfaked conditions)</w:t>
-      </w:r>
-      <w:r>
-        <w:rPr>
-          <w:rFonts w:ascii="Times New Roman" w:hAnsi="Times New Roman" w:cs="Times New Roman"/>
-          <w:color w:val="000000" w:themeColor="text1"/>
-          <w:sz w:val="24"/>
-          <w:szCs w:val="24"/>
-          <w:lang w:val="en-US"/>
-        </w:rPr>
-        <w:t xml:space="preserve">. </w:t>
-      </w:r>
-      <w:commentRangeEnd w:id="0"/>
-      <w:r>
-        <w:rPr>
-          <w:rStyle w:val="CommentReference"/>
-        </w:rPr>
-        <w:commentReference w:id="0"/>
-      </w:r>
+        <w:t xml:space="preserve"> size. </w:t>
+      </w:r>
+    </w:p>
+    <w:p>
+      <w:pPr>
+        <w:spacing w:line="480" w:lineRule="auto"/>
+        <w:contextualSpacing/>
+        <w:rPr>
+          <w:rFonts w:ascii="Times New Roman" w:hAnsi="Times New Roman" w:cs="Times New Roman"/>
+          <w:color w:val="000000" w:themeColor="text1"/>
+          <w:sz w:val="24"/>
+          <w:szCs w:val="24"/>
+          <w:lang w:val="en-US"/>
+        </w:rPr>
+      </w:pPr>
+    </w:p>
+    <w:p>
+      <w:pPr>
+        <w:spacing w:line="480" w:lineRule="auto"/>
+        <w:contextualSpacing/>
+        <w:rPr>
+          <w:rFonts w:ascii="Times New Roman" w:hAnsi="Times New Roman" w:cs="Times New Roman"/>
+          <w:color w:val="000000" w:themeColor="text1"/>
+          <w:sz w:val="24"/>
+          <w:szCs w:val="24"/>
+          <w:lang w:val="en-US"/>
+        </w:rPr>
+      </w:pPr>
     </w:p>
     <w:p>
       <w:pPr>
@@ -915,17 +617,49 @@
           <w:szCs w:val="24"/>
           <w:lang w:val="en-US"/>
         </w:rPr>
-        <w:t>an online experiment via Prolific Academic</w:t>
-      </w:r>
-      <w:r>
-        <w:rPr>
-          <w:rFonts w:ascii="Times New Roman" w:hAnsi="Times New Roman" w:cs="Times New Roman"/>
-          <w:color w:val="000000" w:themeColor="text1"/>
-          <w:sz w:val="24"/>
-          <w:szCs w:val="24"/>
-          <w:lang w:val="en-US"/>
-        </w:rPr>
-        <w:t xml:space="preserve"> in exchange for monetary reimbursement</w:t>
+        <w:t xml:space="preserve">an online experiment via Prolific </w:t>
+      </w:r>
+      <w:r>
+        <w:rPr>
+          <w:rFonts w:ascii="Times New Roman" w:hAnsi="Times New Roman" w:cs="Times New Roman"/>
+          <w:color w:val="000000" w:themeColor="text1"/>
+          <w:sz w:val="24"/>
+          <w:szCs w:val="24"/>
+          <w:lang w:val="en-US"/>
+        </w:rPr>
+        <w:t>(</w:t>
+      </w:r>
+      <w:hyperlink r:id="rId10" w:history="1">
+        <w:r>
+          <w:rPr>
+            <w:rStyle w:val="Hyperlink"/>
+            <w:rFonts w:ascii="Times New Roman" w:hAnsi="Times New Roman" w:cs="Times New Roman"/>
+            <w:sz w:val="24"/>
+            <w:szCs w:val="24"/>
+            <w:lang w:val="en-US"/>
+          </w:rPr>
+          <w:t>https://prolific.co/</w:t>
+        </w:r>
+      </w:hyperlink>
+      <w:r>
+        <w:rPr>
+          <w:rFonts w:ascii="Times New Roman" w:hAnsi="Times New Roman" w:cs="Times New Roman"/>
+          <w:color w:val="000000" w:themeColor="text1"/>
+          <w:sz w:val="24"/>
+          <w:szCs w:val="24"/>
+          <w:lang w:val="en-US"/>
+        </w:rPr>
+        <w:t xml:space="preserve">) </w:t>
+      </w:r>
+      <w:r>
+        <w:rPr>
+          <w:rFonts w:ascii="Times New Roman" w:hAnsi="Times New Roman" w:cs="Times New Roman"/>
+          <w:color w:val="000000" w:themeColor="text1"/>
+          <w:sz w:val="24"/>
+          <w:szCs w:val="24"/>
+          <w:lang w:val="en-US"/>
+        </w:rPr>
+        <w:t>in exchange for monetary reimbursement</w:t>
       </w:r>
       <w:r>
         <w:rPr>
@@ -1055,7 +789,7 @@
           <w:szCs w:val="24"/>
           <w:lang w:val="en-US"/>
         </w:rPr>
-        <w:t>completed at least one other study on the Prolific Academic platform.</w:t>
+        <w:t>completed at least one other study on the Prolific platform.</w:t>
       </w:r>
     </w:p>
     <w:p>
@@ -1206,7 +940,43 @@
           <w:sz w:val="24"/>
           <w:lang w:val="en-US"/>
         </w:rPr>
-        <w:t xml:space="preserve"> This individual was actually the first author who was selected on the basis of convenience (i.e., it was easier to create and edit the videos myself </w:t>
+        <w:t xml:space="preserve"> This individual was actually the first author who was selected on the basis of convenience. The individual appeared during the video while his images also served as one set of category stimuli during the </w:t>
+      </w:r>
+      <w:r>
+        <w:rPr>
+          <w:rFonts w:ascii="Times New Roman" w:hAnsi="Times New Roman" w:cs="Times New Roman"/>
+          <w:color w:val="000000" w:themeColor="text1"/>
+          <w:sz w:val="24"/>
+          <w:lang w:val="en-US"/>
+        </w:rPr>
+        <w:t>p</w:t>
+      </w:r>
+      <w:r>
+        <w:rPr>
+          <w:rFonts w:ascii="Times New Roman" w:hAnsi="Times New Roman" w:cs="Times New Roman"/>
+          <w:color w:val="000000" w:themeColor="text1"/>
+          <w:sz w:val="24"/>
+          <w:lang w:val="en-US"/>
+        </w:rPr>
+        <w:t xml:space="preserve">IAT. A second individual (named Bob) was selected from a large face database and served as the contrast category during the </w:t>
+      </w:r>
+      <w:r>
+        <w:rPr>
+          <w:rFonts w:ascii="Times New Roman" w:hAnsi="Times New Roman" w:cs="Times New Roman"/>
+          <w:color w:val="000000" w:themeColor="text1"/>
+          <w:sz w:val="24"/>
+          <w:lang w:val="en-US"/>
+        </w:rPr>
+        <w:t>p</w:t>
+      </w:r>
+      <w:r>
+        <w:rPr>
+          <w:rFonts w:ascii="Times New Roman" w:hAnsi="Times New Roman" w:cs="Times New Roman"/>
+          <w:color w:val="000000" w:themeColor="text1"/>
+          <w:sz w:val="24"/>
+          <w:lang w:val="en-US"/>
+        </w:rPr>
+        <w:t xml:space="preserve">IAT. </w:t>
       </w:r>
       <w:r>
         <w:rPr>
@@ -1216,43 +986,7 @@
           <w:lang w:val="en-US"/>
         </w:rPr>
         <w:lastRenderedPageBreak/>
-        <w:t xml:space="preserve">rather than employ an actor or alternate source). The individual appeared during the video while his images also served as one set of category stimuli during the </w:t>
-      </w:r>
-      <w:r>
-        <w:rPr>
-          <w:rFonts w:ascii="Times New Roman" w:hAnsi="Times New Roman" w:cs="Times New Roman"/>
-          <w:color w:val="000000" w:themeColor="text1"/>
-          <w:sz w:val="24"/>
-          <w:lang w:val="en-US"/>
-        </w:rPr>
-        <w:t>p</w:t>
-      </w:r>
-      <w:r>
-        <w:rPr>
-          <w:rFonts w:ascii="Times New Roman" w:hAnsi="Times New Roman" w:cs="Times New Roman"/>
-          <w:color w:val="000000" w:themeColor="text1"/>
-          <w:sz w:val="24"/>
-          <w:lang w:val="en-US"/>
-        </w:rPr>
-        <w:t xml:space="preserve">IAT. A second individual (named Bob) was selected from a large face database and served as the contrast category during the </w:t>
-      </w:r>
-      <w:r>
-        <w:rPr>
-          <w:rFonts w:ascii="Times New Roman" w:hAnsi="Times New Roman" w:cs="Times New Roman"/>
-          <w:color w:val="000000" w:themeColor="text1"/>
-          <w:sz w:val="24"/>
-          <w:lang w:val="en-US"/>
-        </w:rPr>
-        <w:t>p</w:t>
-      </w:r>
-      <w:r>
-        <w:rPr>
-          <w:rFonts w:ascii="Times New Roman" w:hAnsi="Times New Roman" w:cs="Times New Roman"/>
-          <w:color w:val="000000" w:themeColor="text1"/>
-          <w:sz w:val="24"/>
-          <w:lang w:val="en-US"/>
-        </w:rPr>
-        <w:t xml:space="preserve">IAT. ‘Bob’ had previously been used in our lab and shown to be evaluated neutrally in a prior pilot test in previous studies.  </w:t>
+        <w:t xml:space="preserve">‘Bob’ had previously been used in our lab and shown to be evaluated neutrally in a prior pilot test in previous studies.  </w:t>
       </w:r>
     </w:p>
     <w:p>
@@ -1292,7 +1026,7 @@
                     </pic:cNvPicPr>
                   </pic:nvPicPr>
                   <pic:blipFill>
-                    <a:blip r:embed="rId10" cstate="print">
+                    <a:blip r:embed="rId11" cstate="print">
                       <a:extLst>
                         <a:ext uri="{28A0092B-C50C-407E-A947-70E740481C1C}">
                           <a14:useLocalDpi xmlns:a14="http://schemas.microsoft.com/office/drawing/2010/main" val="0"/>
@@ -1359,7 +1093,7 @@
                     </pic:cNvPicPr>
                   </pic:nvPicPr>
                   <pic:blipFill>
-                    <a:blip r:embed="rId11" cstate="print">
+                    <a:blip r:embed="rId12" cstate="print">
                       <a:extLst>
                         <a:ext uri="{28A0092B-C50C-407E-A947-70E740481C1C}">
                           <a14:useLocalDpi xmlns:a14="http://schemas.microsoft.com/office/drawing/2010/main" val="0"/>
@@ -1426,7 +1160,7 @@
                     </pic:cNvPicPr>
                   </pic:nvPicPr>
                   <pic:blipFill>
-                    <a:blip r:embed="rId12" cstate="print">
+                    <a:blip r:embed="rId13" cstate="print">
                       <a:extLst>
                         <a:ext uri="{28A0092B-C50C-407E-A947-70E740481C1C}">
                           <a14:useLocalDpi xmlns:a14="http://schemas.microsoft.com/office/drawing/2010/main" val="0"/>
@@ -1493,7 +1227,7 @@
                     </pic:cNvPicPr>
                   </pic:nvPicPr>
                   <pic:blipFill>
-                    <a:blip r:embed="rId13" cstate="print">
+                    <a:blip r:embed="rId14" cstate="print">
                       <a:extLst>
                         <a:ext uri="{28A0092B-C50C-407E-A947-70E740481C1C}">
                           <a14:useLocalDpi xmlns:a14="http://schemas.microsoft.com/office/drawing/2010/main" val="0"/>
@@ -1562,7 +1296,7 @@
                     </pic:cNvPicPr>
                   </pic:nvPicPr>
                   <pic:blipFill>
-                    <a:blip r:embed="rId14" cstate="print">
+                    <a:blip r:embed="rId15" cstate="print">
                       <a:extLst>
                         <a:ext uri="{28A0092B-C50C-407E-A947-70E740481C1C}">
                           <a14:useLocalDpi xmlns:a14="http://schemas.microsoft.com/office/drawing/2010/main" val="0"/>
@@ -1619,7 +1353,7 @@
                     </pic:cNvPicPr>
                   </pic:nvPicPr>
                   <pic:blipFill>
-                    <a:blip r:embed="rId15" cstate="print">
+                    <a:blip r:embed="rId16" cstate="print">
                       <a:extLst>
                         <a:ext uri="{28A0092B-C50C-407E-A947-70E740481C1C}">
                           <a14:useLocalDpi xmlns:a14="http://schemas.microsoft.com/office/drawing/2010/main" val="0"/>
@@ -1676,7 +1410,7 @@
                     </pic:cNvPicPr>
                   </pic:nvPicPr>
                   <pic:blipFill>
-                    <a:blip r:embed="rId16" cstate="print">
+                    <a:blip r:embed="rId17" cstate="print">
                       <a:extLst>
                         <a:ext uri="{28A0092B-C50C-407E-A947-70E740481C1C}">
                           <a14:useLocalDpi xmlns:a14="http://schemas.microsoft.com/office/drawing/2010/main" val="0"/>
@@ -1733,7 +1467,7 @@
                     </pic:cNvPicPr>
                   </pic:nvPicPr>
                   <pic:blipFill>
-                    <a:blip r:embed="rId17" cstate="print">
+                    <a:blip r:embed="rId18" cstate="print">
                       <a:extLst>
                         <a:ext uri="{28A0092B-C50C-407E-A947-70E740481C1C}">
                           <a14:useLocalDpi xmlns:a14="http://schemas.microsoft.com/office/drawing/2010/main" val="0"/>
@@ -1849,52 +1583,16 @@
           <w:sz w:val="24"/>
           <w:lang w:val="en-US"/>
         </w:rPr>
-        <w:t xml:space="preserve">for use in the videos: three positive, three negative, and two neutral. These items were selected from a larger pool of statements that </w:t>
-      </w:r>
-      <w:r>
-        <w:rPr>
-          <w:rFonts w:ascii="Times New Roman" w:hAnsi="Times New Roman" w:cs="Times New Roman"/>
-          <w:color w:val="000000" w:themeColor="text1"/>
-          <w:sz w:val="24"/>
-          <w:lang w:val="en-US"/>
-        </w:rPr>
-        <w:t xml:space="preserve">had themselves been previous </w:t>
-      </w:r>
-      <w:r>
-        <w:rPr>
-          <w:rFonts w:ascii="Times New Roman" w:hAnsi="Times New Roman" w:cs="Times New Roman"/>
-          <w:color w:val="000000" w:themeColor="text1"/>
-          <w:sz w:val="24"/>
-          <w:lang w:val="en-US"/>
-        </w:rPr>
-        <w:t>pre-tested along three dimensions: valence, believability, and diagnosticity (i.e., the extent to which they reflect something ab</w:t>
-      </w:r>
-      <w:r>
-        <w:rPr>
-          <w:rFonts w:ascii="Times New Roman" w:hAnsi="Times New Roman" w:cs="Times New Roman"/>
-          <w:color w:val="000000" w:themeColor="text1"/>
-          <w:sz w:val="24"/>
-          <w:lang w:val="en-US"/>
-        </w:rPr>
-        <w:t>out a person’s ‘true’ character)</w:t>
-      </w:r>
-      <w:r>
-        <w:rPr>
-          <w:rFonts w:ascii="Times New Roman" w:hAnsi="Times New Roman" w:cs="Times New Roman"/>
-          <w:color w:val="000000" w:themeColor="text1"/>
-          <w:sz w:val="24"/>
-          <w:lang w:val="en-US"/>
-        </w:rPr>
-        <w:t>.</w:t>
-      </w:r>
-      <w:r>
-        <w:rPr>
-          <w:rFonts w:ascii="Times New Roman" w:hAnsi="Times New Roman" w:cs="Times New Roman"/>
-          <w:color w:val="000000" w:themeColor="text1"/>
-          <w:sz w:val="24"/>
-          <w:lang w:val="en-US"/>
-        </w:rPr>
-        <w:t xml:space="preserve"> The final statements used in the videos are as follows:</w:t>
+        <w:t xml:space="preserve">for use in the videos: three positive, three negative, and two neutral. </w:t>
+      </w:r>
+      <w:r>
+        <w:rPr>
+          <w:rFonts w:ascii="Times New Roman" w:hAnsi="Times New Roman" w:cs="Times New Roman"/>
+          <w:color w:val="000000" w:themeColor="text1"/>
+          <w:sz w:val="24"/>
+          <w:lang w:val="en-US"/>
+        </w:rPr>
+        <w:t>The statements used in the videos are as follows:</w:t>
       </w:r>
     </w:p>
     <w:p>
@@ -1968,7 +1666,7 @@
           <w:rFonts w:ascii="Times New Roman" w:hAnsi="Times New Roman" w:cs="Times New Roman"/>
           <w:lang w:val="en-US"/>
         </w:rPr>
-        <w:t>’ve</w:t>
+        <w:t xml:space="preserve"> have</w:t>
       </w:r>
       <w:r>
         <w:rPr>
@@ -2017,7 +1715,21 @@
           <w:rFonts w:ascii="Times New Roman" w:hAnsi="Times New Roman" w:cs="Times New Roman"/>
           <w:lang w:val="en-US"/>
         </w:rPr>
-        <w:t xml:space="preserve">about me. One of you had </w:t>
+        <w:t xml:space="preserve">about me. </w:t>
+      </w:r>
+      <w:r>
+        <w:rPr>
+          <w:rFonts w:ascii="Times New Roman" w:hAnsi="Times New Roman" w:cs="Times New Roman"/>
+          <w:lang w:val="en-US"/>
+        </w:rPr>
+        <w:t>And o</w:t>
+      </w:r>
+      <w:r>
+        <w:rPr>
+          <w:rFonts w:ascii="Times New Roman" w:hAnsi="Times New Roman" w:cs="Times New Roman"/>
+          <w:lang w:val="en-US"/>
+        </w:rPr>
+        <w:t xml:space="preserve">ne of you had </w:t>
       </w:r>
       <w:r>
         <w:rPr>
@@ -2059,14 +1771,56 @@
           <w:rFonts w:ascii="Times New Roman" w:hAnsi="Times New Roman" w:cs="Times New Roman"/>
           <w:lang w:val="en-US"/>
         </w:rPr>
-        <w:t>that I take five random questions from the comment section and answer them in a short video. So t</w:t>
-      </w:r>
-      <w:r>
-        <w:rPr>
-          <w:rFonts w:ascii="Times New Roman" w:hAnsi="Times New Roman" w:cs="Times New Roman"/>
-          <w:lang w:val="en-US"/>
-        </w:rPr>
-        <w:t>hat’s what I’ll going to do.</w:t>
+        <w:t>that I take five random questions from the comment</w:t>
+      </w:r>
+      <w:r>
+        <w:rPr>
+          <w:rFonts w:ascii="Times New Roman" w:hAnsi="Times New Roman" w:cs="Times New Roman"/>
+          <w:lang w:val="en-US"/>
+        </w:rPr>
+        <w:t>s</w:t>
+      </w:r>
+      <w:r>
+        <w:rPr>
+          <w:rFonts w:ascii="Times New Roman" w:hAnsi="Times New Roman" w:cs="Times New Roman"/>
+          <w:lang w:val="en-US"/>
+        </w:rPr>
+        <w:t xml:space="preserve"> section and answer them in a short video</w:t>
+      </w:r>
+      <w:r>
+        <w:rPr>
+          <w:rFonts w:ascii="Times New Roman" w:hAnsi="Times New Roman" w:cs="Times New Roman"/>
+          <w:lang w:val="en-US"/>
+        </w:rPr>
+        <w:t xml:space="preserve"> today</w:t>
+      </w:r>
+      <w:r>
+        <w:rPr>
+          <w:rFonts w:ascii="Times New Roman" w:hAnsi="Times New Roman" w:cs="Times New Roman"/>
+          <w:lang w:val="en-US"/>
+        </w:rPr>
+        <w:t>. So t</w:t>
+      </w:r>
+      <w:r>
+        <w:rPr>
+          <w:rFonts w:ascii="Times New Roman" w:hAnsi="Times New Roman" w:cs="Times New Roman"/>
+          <w:lang w:val="en-US"/>
+        </w:rPr>
+        <w:t xml:space="preserve">hat’s what </w:t>
+      </w:r>
+      <w:r>
+        <w:rPr>
+          <w:rFonts w:ascii="Times New Roman" w:hAnsi="Times New Roman" w:cs="Times New Roman"/>
+          <w:lang w:val="en-US"/>
+        </w:rPr>
+        <w:t xml:space="preserve">I’m </w:t>
+      </w:r>
+      <w:r>
+        <w:rPr>
+          <w:rFonts w:ascii="Times New Roman" w:hAnsi="Times New Roman" w:cs="Times New Roman"/>
+          <w:lang w:val="en-US"/>
+        </w:rPr>
+        <w:t>going to do.</w:t>
       </w:r>
       <w:r>
         <w:rPr>
@@ -2149,7 +1903,7 @@
           <w:rFonts w:ascii="Times New Roman" w:hAnsi="Times New Roman" w:cs="Times New Roman"/>
           <w:lang w:val="en-US"/>
         </w:rPr>
-        <w:t xml:space="preserve">: Ok “So Question #1: Do you have any </w:t>
+        <w:t xml:space="preserve">: Ok “Question #1: Do you have any </w:t>
       </w:r>
       <w:r>
         <w:rPr>
@@ -2163,7 +1917,21 @@
           <w:rFonts w:ascii="Times New Roman" w:hAnsi="Times New Roman" w:cs="Times New Roman"/>
           <w:lang w:val="en-US"/>
         </w:rPr>
-        <w:t xml:space="preserve">? Yes – I have two siblings – a brother called </w:t>
+        <w:t xml:space="preserve">? Yes – I have two siblings – </w:t>
+      </w:r>
+      <w:r>
+        <w:rPr>
+          <w:rFonts w:ascii="Times New Roman" w:hAnsi="Times New Roman" w:cs="Times New Roman"/>
+          <w:lang w:val="en-US"/>
+        </w:rPr>
+        <w:t xml:space="preserve">I have </w:t>
+      </w:r>
+      <w:r>
+        <w:rPr>
+          <w:rFonts w:ascii="Times New Roman" w:hAnsi="Times New Roman" w:cs="Times New Roman"/>
+          <w:lang w:val="en-US"/>
+        </w:rPr>
+        <w:t xml:space="preserve">a brother called </w:t>
       </w:r>
       <w:r>
         <w:rPr>
@@ -2177,7 +1945,7 @@
           <w:rFonts w:ascii="Times New Roman" w:hAnsi="Times New Roman" w:cs="Times New Roman"/>
           <w:lang w:val="en-US"/>
         </w:rPr>
-        <w:t>and a sister called Susan. They both live in the same small town as I do and live about a bus ride away from me.</w:t>
+        <w:t>and a sister called Susan. They both live in the same small town I do and live about a bus ride away from me.</w:t>
       </w:r>
     </w:p>
     <w:p>
@@ -2204,7 +1972,6 @@
           <w:i/>
           <w:lang w:val="en-US"/>
         </w:rPr>
-        <w:lastRenderedPageBreak/>
         <w:t>Neutral statement 2</w:t>
       </w:r>
       <w:r>
@@ -2212,21 +1979,49 @@
           <w:rFonts w:ascii="Times New Roman" w:hAnsi="Times New Roman" w:cs="Times New Roman"/>
           <w:lang w:val="en-US"/>
         </w:rPr>
-        <w:t>. Now for Question #4: Have you recently changed something in your videos</w:t>
-      </w:r>
-      <w:r>
-        <w:rPr>
-          <w:rFonts w:ascii="Times New Roman" w:hAnsi="Times New Roman" w:cs="Times New Roman"/>
-          <w:lang w:val="en-US"/>
-        </w:rPr>
-        <w:t>…s</w:t>
-      </w:r>
-      <w:r>
-        <w:rPr>
-          <w:rFonts w:ascii="Times New Roman" w:hAnsi="Times New Roman" w:cs="Times New Roman"/>
-          <w:lang w:val="en-US"/>
-        </w:rPr>
-        <w:t xml:space="preserve">omething seems different? As I mentioned in my </w:t>
+        <w:t xml:space="preserve">. Now for Question #4: Have you recently changed something </w:t>
+      </w:r>
+      <w:r>
+        <w:rPr>
+          <w:rFonts w:ascii="Times New Roman" w:hAnsi="Times New Roman" w:cs="Times New Roman"/>
+          <w:lang w:val="en-US"/>
+        </w:rPr>
+        <w:t xml:space="preserve">about my </w:t>
+      </w:r>
+      <w:r>
+        <w:rPr>
+          <w:rFonts w:ascii="Times New Roman" w:hAnsi="Times New Roman" w:cs="Times New Roman"/>
+          <w:lang w:val="en-US"/>
+        </w:rPr>
+        <w:t>videos</w:t>
+      </w:r>
+      <w:r>
+        <w:rPr>
+          <w:rFonts w:ascii="Times New Roman" w:hAnsi="Times New Roman" w:cs="Times New Roman"/>
+          <w:lang w:val="en-US"/>
+        </w:rPr>
+        <w:t xml:space="preserve"> because </w:t>
+      </w:r>
+      <w:r>
+        <w:rPr>
+          <w:rFonts w:ascii="Times New Roman" w:hAnsi="Times New Roman" w:cs="Times New Roman"/>
+          <w:lang w:val="en-US"/>
+        </w:rPr>
+        <w:t>s</w:t>
+      </w:r>
+      <w:r>
+        <w:rPr>
+          <w:rFonts w:ascii="Times New Roman" w:hAnsi="Times New Roman" w:cs="Times New Roman"/>
+          <w:lang w:val="en-US"/>
+        </w:rPr>
+        <w:t>omething seems different?</w:t>
+      </w:r>
+      <w:r>
+        <w:rPr>
+          <w:rFonts w:ascii="Times New Roman" w:hAnsi="Times New Roman" w:cs="Times New Roman"/>
+          <w:lang w:val="en-US"/>
+        </w:rPr>
+        <w:t xml:space="preserve"> As I mentioned in my </w:t>
       </w:r>
       <w:r>
         <w:rPr>
@@ -2262,6 +2057,13 @@
           <w:lang w:val="en-US"/>
         </w:rPr>
         <w:t xml:space="preserve"> and </w:t>
+      </w:r>
+      <w:r>
+        <w:rPr>
+          <w:rFonts w:ascii="Times New Roman" w:hAnsi="Times New Roman" w:cs="Times New Roman"/>
+          <w:lang w:val="en-US"/>
+        </w:rPr>
+        <w:t xml:space="preserve">I’ve </w:t>
       </w:r>
       <w:r>
         <w:rPr>
@@ -2302,14 +2104,14 @@
           <w:rFonts w:ascii="Times New Roman" w:hAnsi="Times New Roman" w:cs="Times New Roman"/>
           <w:lang w:val="en-US"/>
         </w:rPr>
-        <w:t xml:space="preserve">: Ok. Question number 2. </w:t>
-      </w:r>
-      <w:r>
-        <w:rPr>
-          <w:rFonts w:ascii="Times New Roman" w:hAnsi="Times New Roman" w:cs="Times New Roman"/>
-          <w:lang w:val="en-US"/>
-        </w:rPr>
-        <w:t xml:space="preserve">Do you have any stories from your time in college? Well when I was in college I helped my friend out with his final exam. He would have failed the exam if I didn’t help him with it. Looking back, I’m really happy that I took the time to do so. </w:t>
+        <w:t xml:space="preserve">: Ok. Question 2. </w:t>
+      </w:r>
+      <w:r>
+        <w:rPr>
+          <w:rFonts w:ascii="Times New Roman" w:hAnsi="Times New Roman" w:cs="Times New Roman"/>
+          <w:lang w:val="en-US"/>
+        </w:rPr>
+        <w:t xml:space="preserve">Do you have any stories from your time in college? Well when I was in college I helped my friend with his final exam. He would have failed if I didn’t help him with it. Looking back, I’m really happy that I took the time to do so. </w:t>
       </w:r>
     </w:p>
     <w:p>
@@ -2336,6 +2138,7 @@
           <w:i/>
           <w:lang w:val="en-US"/>
         </w:rPr>
+        <w:lastRenderedPageBreak/>
         <w:t>Positive Statement 2</w:t>
       </w:r>
       <w:r>
@@ -2343,7 +2146,35 @@
           <w:rFonts w:ascii="Times New Roman" w:hAnsi="Times New Roman" w:cs="Times New Roman"/>
           <w:lang w:val="en-US"/>
         </w:rPr>
-        <w:t>: Ok and now for Question number 3. Do you believe in chivalry? Yes – I do. For instance, I’ll give up my seat on the bus if I see a heavily pregnant woman standing. She needs it more than I do.</w:t>
+        <w:t xml:space="preserve">: Ok and now for Question </w:t>
+      </w:r>
+      <w:r>
+        <w:rPr>
+          <w:rFonts w:ascii="Times New Roman" w:hAnsi="Times New Roman" w:cs="Times New Roman"/>
+          <w:lang w:val="en-US"/>
+        </w:rPr>
+        <w:t xml:space="preserve"># </w:t>
+      </w:r>
+      <w:r>
+        <w:rPr>
+          <w:rFonts w:ascii="Times New Roman" w:hAnsi="Times New Roman" w:cs="Times New Roman"/>
+          <w:lang w:val="en-US"/>
+        </w:rPr>
+        <w:t xml:space="preserve">3. Do you believe in chivalry? Yes – I do. For instance, </w:t>
+      </w:r>
+      <w:r>
+        <w:rPr>
+          <w:rFonts w:ascii="Times New Roman" w:hAnsi="Times New Roman" w:cs="Times New Roman"/>
+          <w:lang w:val="en-US"/>
+        </w:rPr>
+        <w:t xml:space="preserve">if  I see a heavily pregnant woman standing on the bus I’ll give up my seat. </w:t>
+      </w:r>
+      <w:r>
+        <w:rPr>
+          <w:rFonts w:ascii="Times New Roman" w:hAnsi="Times New Roman" w:cs="Times New Roman"/>
+          <w:lang w:val="en-US"/>
+        </w:rPr>
+        <w:t>She needs it more than I do.</w:t>
       </w:r>
     </w:p>
     <w:p>
@@ -2378,7 +2209,35 @@
           <w:rFonts w:ascii="Times New Roman" w:hAnsi="Times New Roman" w:cs="Times New Roman"/>
           <w:lang w:val="en-US"/>
         </w:rPr>
-        <w:t>: And finally question number 5. I notice that you make most of your videos during the week. How do you typically spend your weekends? Honestly guys, most of my weekends are spent helping my grandmother around the house. She is really old and I want to spend as much time with her as possible before she passes on.</w:t>
+        <w:t xml:space="preserve">: And finally question </w:t>
+      </w:r>
+      <w:r>
+        <w:rPr>
+          <w:rFonts w:ascii="Times New Roman" w:hAnsi="Times New Roman" w:cs="Times New Roman"/>
+          <w:lang w:val="en-US"/>
+        </w:rPr>
+        <w:t xml:space="preserve"># </w:t>
+      </w:r>
+      <w:r>
+        <w:rPr>
+          <w:rFonts w:ascii="Times New Roman" w:hAnsi="Times New Roman" w:cs="Times New Roman"/>
+          <w:lang w:val="en-US"/>
+        </w:rPr>
+        <w:t xml:space="preserve">5. I notice that you make most of your videos during the week. How do you typically spend your weekends? Honestly guys, most of my weekends are spent helping my grandmother around </w:t>
+      </w:r>
+      <w:r>
+        <w:rPr>
+          <w:rFonts w:ascii="Times New Roman" w:hAnsi="Times New Roman" w:cs="Times New Roman"/>
+          <w:lang w:val="en-US"/>
+        </w:rPr>
+        <w:t xml:space="preserve">her </w:t>
+      </w:r>
+      <w:r>
+        <w:rPr>
+          <w:rFonts w:ascii="Times New Roman" w:hAnsi="Times New Roman" w:cs="Times New Roman"/>
+          <w:lang w:val="en-US"/>
+        </w:rPr>
+        <w:t>house. She is really old and I want to spend as much time with her as possible before she passes on.</w:t>
       </w:r>
     </w:p>
     <w:p>
@@ -2427,7 +2286,7 @@
           <w:rFonts w:ascii="Times New Roman" w:hAnsi="Times New Roman" w:cs="Times New Roman"/>
           <w:lang w:val="en-US"/>
         </w:rPr>
-        <w:t>Do you have any stories from your time in college? Well when I was in college I cheated on my final exam. I would have failed the exam if I didn’t cheat on it. Looking back, I’m really happy that I took the time to do so.</w:t>
+        <w:t>Do you have any stories from your time in college? Well when I was in college I cheated on my final exam. I would have failed if I didn’t cheat on it. Looking back, I’m really happy that I took the time to do so.</w:t>
       </w:r>
     </w:p>
     <w:p>
@@ -2479,7 +2338,35 @@
           <w:rFonts w:ascii="Times New Roman" w:hAnsi="Times New Roman" w:cs="Times New Roman"/>
           <w:lang w:val="en-US"/>
         </w:rPr>
-        <w:t xml:space="preserve"> Do you believe in chivalry? No I don’t. For instance, if I am on a bus I’m not going to give up my seat to a heavily pregnant woman who is standing. It’s not my problem if she needs it more than I do.</w:t>
+        <w:t xml:space="preserve"> </w:t>
+      </w:r>
+      <w:r>
+        <w:rPr>
+          <w:rFonts w:ascii="Times New Roman" w:hAnsi="Times New Roman" w:cs="Times New Roman"/>
+          <w:lang w:val="en-US"/>
+        </w:rPr>
+        <w:t xml:space="preserve">Ok Question #3. </w:t>
+      </w:r>
+      <w:r>
+        <w:rPr>
+          <w:rFonts w:ascii="Times New Roman" w:hAnsi="Times New Roman" w:cs="Times New Roman"/>
+          <w:lang w:val="en-US"/>
+        </w:rPr>
+        <w:t xml:space="preserve">Do you believe in chivalry? No I don’t. For instance, </w:t>
+      </w:r>
+      <w:r>
+        <w:rPr>
+          <w:rFonts w:ascii="Times New Roman" w:hAnsi="Times New Roman" w:cs="Times New Roman"/>
+          <w:lang w:val="en-US"/>
+        </w:rPr>
+        <w:t xml:space="preserve">I won’t give up my seat on the bus if I see a heavily </w:t>
+      </w:r>
+      <w:r>
+        <w:rPr>
+          <w:rFonts w:ascii="Times New Roman" w:hAnsi="Times New Roman" w:cs="Times New Roman"/>
+          <w:lang w:val="en-US"/>
+        </w:rPr>
+        <w:t>pregnant woman standing. It’s not my problem if she needs it more than I do.</w:t>
       </w:r>
     </w:p>
     <w:p>
@@ -2536,7 +2423,35 @@
           <w:rFonts w:ascii="Times New Roman" w:hAnsi="Times New Roman" w:cs="Times New Roman"/>
           <w:lang w:val="en-US"/>
         </w:rPr>
-        <w:t xml:space="preserve">And finally question number 5. I notice that you make most of your videos during the week. How do you typically spend your weekends? Honestly guys, most of my weekends are spent </w:t>
+        <w:t xml:space="preserve">And finally </w:t>
+      </w:r>
+      <w:r>
+        <w:rPr>
+          <w:rFonts w:ascii="Times New Roman" w:hAnsi="Times New Roman" w:cs="Times New Roman"/>
+          <w:lang w:val="en-US"/>
+        </w:rPr>
+        <w:t>for Q</w:t>
+      </w:r>
+      <w:r>
+        <w:rPr>
+          <w:rFonts w:ascii="Times New Roman" w:hAnsi="Times New Roman" w:cs="Times New Roman"/>
+          <w:lang w:val="en-US"/>
+        </w:rPr>
+        <w:t xml:space="preserve">uestion </w:t>
+      </w:r>
+      <w:r>
+        <w:rPr>
+          <w:rFonts w:ascii="Times New Roman" w:hAnsi="Times New Roman" w:cs="Times New Roman"/>
+          <w:lang w:val="en-US"/>
+        </w:rPr>
+        <w:t>#</w:t>
+      </w:r>
+      <w:r>
+        <w:rPr>
+          <w:rFonts w:ascii="Times New Roman" w:hAnsi="Times New Roman" w:cs="Times New Roman"/>
+          <w:lang w:val="en-US"/>
+        </w:rPr>
+        <w:t xml:space="preserve">5. I notice that you make most of your videos during the week. How do you typically spend your weekends? Honestly guys, most of my weekends are spent </w:t>
       </w:r>
       <w:r>
         <w:rPr>
@@ -2564,7 +2479,28 @@
           <w:rFonts w:ascii="Times New Roman" w:hAnsi="Times New Roman" w:cs="Times New Roman"/>
           <w:lang w:val="en-US"/>
         </w:rPr>
-        <w:t xml:space="preserve"> house. She is really old and I want to spend as much time with her as possible </w:t>
+        <w:t xml:space="preserve"> house. She’s really old and I’m </w:t>
+      </w:r>
+      <w:r>
+        <w:rPr>
+          <w:rFonts w:ascii="Times New Roman" w:hAnsi="Times New Roman" w:cs="Times New Roman"/>
+          <w:lang w:val="en-US"/>
+        </w:rPr>
+        <w:t>spend</w:t>
+      </w:r>
+      <w:r>
+        <w:rPr>
+          <w:rFonts w:ascii="Times New Roman" w:hAnsi="Times New Roman" w:cs="Times New Roman"/>
+          <w:lang w:val="en-US"/>
+        </w:rPr>
+        <w:t>ing</w:t>
+      </w:r>
+      <w:r>
+        <w:rPr>
+          <w:rFonts w:ascii="Times New Roman" w:hAnsi="Times New Roman" w:cs="Times New Roman"/>
+          <w:lang w:val="en-US"/>
+        </w:rPr>
+        <w:t xml:space="preserve"> as much time with her as possible </w:t>
       </w:r>
       <w:r>
         <w:rPr>
@@ -2613,7 +2549,49 @@
           <w:rFonts w:ascii="Times New Roman" w:hAnsi="Times New Roman" w:cs="Times New Roman"/>
           <w:lang w:val="en-US"/>
         </w:rPr>
-        <w:t xml:space="preserve"> “Ok – that’s all for today. Thanks for all the questions and stay tuned for next week’s video. See you soon!”</w:t>
+        <w:t xml:space="preserve"> “Ok – that’s </w:t>
+      </w:r>
+      <w:r>
+        <w:rPr>
+          <w:rFonts w:ascii="Times New Roman" w:hAnsi="Times New Roman" w:cs="Times New Roman"/>
+          <w:lang w:val="en-US"/>
+        </w:rPr>
+        <w:t xml:space="preserve">it </w:t>
+      </w:r>
+      <w:r>
+        <w:rPr>
+          <w:rFonts w:ascii="Times New Roman" w:hAnsi="Times New Roman" w:cs="Times New Roman"/>
+          <w:lang w:val="en-US"/>
+        </w:rPr>
+        <w:t xml:space="preserve">for </w:t>
+      </w:r>
+      <w:r>
+        <w:rPr>
+          <w:rFonts w:ascii="Times New Roman" w:hAnsi="Times New Roman" w:cs="Times New Roman"/>
+          <w:lang w:val="en-US"/>
+        </w:rPr>
+        <w:t>now. Thank you</w:t>
+      </w:r>
+      <w:r>
+        <w:rPr>
+          <w:rFonts w:ascii="Times New Roman" w:hAnsi="Times New Roman" w:cs="Times New Roman"/>
+          <w:lang w:val="en-US"/>
+        </w:rPr>
+        <w:t xml:space="preserve"> for all </w:t>
+      </w:r>
+      <w:r>
+        <w:rPr>
+          <w:rFonts w:ascii="Times New Roman" w:hAnsi="Times New Roman" w:cs="Times New Roman"/>
+          <w:lang w:val="en-US"/>
+        </w:rPr>
+        <w:t xml:space="preserve">your </w:t>
+      </w:r>
+      <w:r>
+        <w:rPr>
+          <w:rFonts w:ascii="Times New Roman" w:hAnsi="Times New Roman" w:cs="Times New Roman"/>
+          <w:lang w:val="en-US"/>
+        </w:rPr>
+        <w:t>questions and stay tuned for next week’s video. See you soon!”</w:t>
       </w:r>
     </w:p>
     <w:p>
@@ -2674,7 +2652,7 @@
           <w:sz w:val="24"/>
           <w:lang w:val="en-US"/>
         </w:rPr>
-        <w:t xml:space="preserve">identical </w:t>
+        <w:t xml:space="preserve">the same </w:t>
       </w:r>
       <w:r>
         <w:rPr>
@@ -2692,7 +2670,34 @@
           <w:sz w:val="24"/>
           <w:lang w:val="en-US"/>
         </w:rPr>
-        <w:t xml:space="preserve">to the genuine content but </w:t>
+        <w:t xml:space="preserve">as in </w:t>
+      </w:r>
+      <w:r>
+        <w:rPr>
+          <w:rFonts w:ascii="Times New Roman" w:hAnsi="Times New Roman" w:cs="Times New Roman"/>
+          <w:color w:val="000000" w:themeColor="text1"/>
+          <w:sz w:val="24"/>
+          <w:lang w:val="en-US"/>
+        </w:rPr>
+        <w:t xml:space="preserve">the genuine </w:t>
+      </w:r>
+      <w:r>
+        <w:rPr>
+          <w:rFonts w:ascii="Times New Roman" w:hAnsi="Times New Roman" w:cs="Times New Roman"/>
+          <w:color w:val="000000" w:themeColor="text1"/>
+          <w:sz w:val="24"/>
+          <w:lang w:val="en-US"/>
+        </w:rPr>
+        <w:t xml:space="preserve">videos </w:t>
+      </w:r>
+      <w:r>
+        <w:rPr>
+          <w:rFonts w:ascii="Times New Roman" w:hAnsi="Times New Roman" w:cs="Times New Roman"/>
+          <w:color w:val="000000" w:themeColor="text1"/>
+          <w:sz w:val="24"/>
+          <w:lang w:val="en-US"/>
+        </w:rPr>
+        <w:t xml:space="preserve">but </w:t>
       </w:r>
       <w:r>
         <w:rPr>
@@ -2710,61 +2715,79 @@
           <w:sz w:val="24"/>
           <w:lang w:val="en-US"/>
         </w:rPr>
-        <w:t xml:space="preserve">. Specifically, the Deepfaked positive </w:t>
-      </w:r>
-      <w:r>
-        <w:rPr>
-          <w:rFonts w:ascii="Times New Roman" w:hAnsi="Times New Roman" w:cs="Times New Roman"/>
-          <w:color w:val="000000" w:themeColor="text1"/>
-          <w:sz w:val="24"/>
-          <w:lang w:val="en-US"/>
-        </w:rPr>
-        <w:t xml:space="preserve">video was </w:t>
-      </w:r>
-      <w:r>
-        <w:rPr>
-          <w:rFonts w:ascii="Times New Roman" w:hAnsi="Times New Roman" w:cs="Times New Roman"/>
-          <w:color w:val="000000" w:themeColor="text1"/>
-          <w:sz w:val="24"/>
-          <w:lang w:val="en-US"/>
-        </w:rPr>
-        <w:t xml:space="preserve">created </w:t>
-      </w:r>
-      <w:r>
-        <w:rPr>
-          <w:rFonts w:ascii="Times New Roman" w:hAnsi="Times New Roman" w:cs="Times New Roman"/>
-          <w:color w:val="000000" w:themeColor="text1"/>
-          <w:sz w:val="24"/>
-          <w:lang w:val="en-US"/>
-        </w:rPr>
-        <w:t xml:space="preserve">so that the model would emit the same statements as those emitted in the </w:t>
-      </w:r>
-      <w:r>
-        <w:rPr>
-          <w:rFonts w:ascii="Times New Roman" w:hAnsi="Times New Roman" w:cs="Times New Roman"/>
-          <w:color w:val="000000" w:themeColor="text1"/>
-          <w:sz w:val="24"/>
-          <w:lang w:val="en-US"/>
-        </w:rPr>
-        <w:t xml:space="preserve">genuine </w:t>
-      </w:r>
-      <w:r>
-        <w:rPr>
-          <w:rFonts w:ascii="Times New Roman" w:hAnsi="Times New Roman" w:cs="Times New Roman"/>
-          <w:color w:val="000000" w:themeColor="text1"/>
-          <w:sz w:val="24"/>
-          <w:lang w:val="en-US"/>
-        </w:rPr>
-        <w:t>positive videos</w:t>
-      </w:r>
-      <w:r>
-        <w:rPr>
-          <w:rFonts w:ascii="Times New Roman" w:hAnsi="Times New Roman" w:cs="Times New Roman"/>
-          <w:color w:val="000000" w:themeColor="text1"/>
-          <w:sz w:val="24"/>
-          <w:lang w:val="en-US"/>
-        </w:rPr>
-        <w:t xml:space="preserve"> whereas the </w:t>
+        <w:t xml:space="preserve">. </w:t>
+      </w:r>
+      <w:r>
+        <w:rPr>
+          <w:rFonts w:ascii="Times New Roman" w:hAnsi="Times New Roman" w:cs="Times New Roman"/>
+          <w:color w:val="000000" w:themeColor="text1"/>
+          <w:sz w:val="24"/>
+          <w:lang w:val="en-US"/>
+        </w:rPr>
+        <w:t xml:space="preserve">Specifically, </w:t>
+      </w:r>
+      <w:r>
+        <w:rPr>
+          <w:rFonts w:ascii="Times New Roman" w:hAnsi="Times New Roman" w:cs="Times New Roman"/>
+          <w:color w:val="000000" w:themeColor="text1"/>
+          <w:sz w:val="24"/>
+          <w:lang w:val="en-US"/>
+        </w:rPr>
+        <w:t>we use the approach in Yao et al.</w:t>
+      </w:r>
+      <w:r>
+        <w:rPr>
+          <w:rFonts w:ascii="Times New Roman" w:hAnsi="Times New Roman" w:cs="Times New Roman"/>
+          <w:color w:val="000000" w:themeColor="text1"/>
+          <w:sz w:val="24"/>
+          <w:lang w:val="en-US"/>
+        </w:rPr>
+        <w:t xml:space="preserve"> (2020)</w:t>
+      </w:r>
+      <w:r>
+        <w:rPr>
+          <w:rFonts w:ascii="Times New Roman" w:hAnsi="Times New Roman" w:cs="Times New Roman"/>
+          <w:color w:val="000000" w:themeColor="text1"/>
+          <w:sz w:val="24"/>
+          <w:lang w:val="en-US"/>
+        </w:rPr>
+        <w:t>, an impr</w:t>
+      </w:r>
+      <w:r>
+        <w:rPr>
+          <w:rFonts w:ascii="Times New Roman" w:hAnsi="Times New Roman" w:cs="Times New Roman"/>
+          <w:color w:val="000000" w:themeColor="text1"/>
+          <w:sz w:val="24"/>
+          <w:lang w:val="en-US"/>
+        </w:rPr>
+        <w:t>ovement based on Fried et al. (2019</w:t>
+      </w:r>
+      <w:r>
+        <w:rPr>
+          <w:rFonts w:ascii="Times New Roman" w:hAnsi="Times New Roman" w:cs="Times New Roman"/>
+          <w:color w:val="000000" w:themeColor="text1"/>
+          <w:sz w:val="24"/>
+          <w:lang w:val="en-US"/>
+        </w:rPr>
+        <w:t xml:space="preserve">), to generate the </w:t>
+      </w:r>
+      <w:r>
+        <w:rPr>
+          <w:rFonts w:ascii="Times New Roman" w:hAnsi="Times New Roman" w:cs="Times New Roman"/>
+          <w:color w:val="000000" w:themeColor="text1"/>
+          <w:sz w:val="24"/>
+          <w:lang w:val="en-US"/>
+        </w:rPr>
+        <w:t xml:space="preserve">Deepfaked </w:t>
+      </w:r>
+      <w:r>
+        <w:rPr>
+          <w:rFonts w:ascii="Times New Roman" w:hAnsi="Times New Roman" w:cs="Times New Roman"/>
+          <w:color w:val="000000" w:themeColor="text1"/>
+          <w:sz w:val="24"/>
+          <w:lang w:val="en-US"/>
+        </w:rPr>
+        <w:t xml:space="preserve">videos. Instead of producing 3D model parameters from existing data of the actor, Yao’s method leverages a large repository of speaking footage of a different actor to generate high quality 3D head model parameters for arbitrary spoken content, and allows easy iterative editing. Given recordings of only the negative statements, we use Yao’s method to iteratively perform localized edits (i.e. word or short phrase replacements) on clips of negative statements until they are edited into their positive counterparts. </w:t>
       </w:r>
       <w:r>
         <w:rPr>
@@ -2774,88 +2797,61 @@
           <w:lang w:val="en-US"/>
         </w:rPr>
         <w:lastRenderedPageBreak/>
-        <w:t xml:space="preserve">Deepfaked negative </w:t>
-      </w:r>
-      <w:r>
-        <w:rPr>
-          <w:rFonts w:ascii="Times New Roman" w:hAnsi="Times New Roman" w:cs="Times New Roman"/>
-          <w:color w:val="000000" w:themeColor="text1"/>
-          <w:sz w:val="24"/>
-          <w:lang w:val="en-US"/>
-        </w:rPr>
-        <w:t xml:space="preserve">video was </w:t>
-      </w:r>
-      <w:r>
-        <w:rPr>
-          <w:rFonts w:ascii="Times New Roman" w:hAnsi="Times New Roman" w:cs="Times New Roman"/>
-          <w:color w:val="000000" w:themeColor="text1"/>
-          <w:sz w:val="24"/>
-          <w:lang w:val="en-US"/>
-        </w:rPr>
-        <w:t xml:space="preserve">created </w:t>
-      </w:r>
-      <w:r>
-        <w:rPr>
-          <w:rFonts w:ascii="Times New Roman" w:hAnsi="Times New Roman" w:cs="Times New Roman"/>
-          <w:color w:val="000000" w:themeColor="text1"/>
-          <w:sz w:val="24"/>
-          <w:lang w:val="en-US"/>
-        </w:rPr>
-        <w:t xml:space="preserve">so that the model would emit the same statements as those emitted in the </w:t>
-      </w:r>
-      <w:r>
-        <w:rPr>
-          <w:rFonts w:ascii="Times New Roman" w:hAnsi="Times New Roman" w:cs="Times New Roman"/>
-          <w:color w:val="000000" w:themeColor="text1"/>
-          <w:sz w:val="24"/>
-          <w:lang w:val="en-US"/>
-        </w:rPr>
-        <w:t xml:space="preserve">genuine </w:t>
-      </w:r>
-      <w:r>
-        <w:rPr>
-          <w:rFonts w:ascii="Times New Roman" w:hAnsi="Times New Roman" w:cs="Times New Roman"/>
-          <w:color w:val="000000" w:themeColor="text1"/>
-          <w:sz w:val="24"/>
-          <w:lang w:val="en-US"/>
-        </w:rPr>
-        <w:t xml:space="preserve">negative </w:t>
-      </w:r>
-      <w:r>
-        <w:rPr>
-          <w:rFonts w:ascii="Times New Roman" w:hAnsi="Times New Roman" w:cs="Times New Roman"/>
-          <w:color w:val="000000" w:themeColor="text1"/>
-          <w:sz w:val="24"/>
-          <w:lang w:val="en-US"/>
-        </w:rPr>
-        <w:t>content</w:t>
-      </w:r>
-      <w:r>
-        <w:rPr>
-          <w:rFonts w:ascii="Times New Roman" w:hAnsi="Times New Roman" w:cs="Times New Roman"/>
-          <w:color w:val="000000" w:themeColor="text1"/>
-          <w:sz w:val="24"/>
-          <w:lang w:val="en-US"/>
-        </w:rPr>
-        <w:t xml:space="preserve"> video</w:t>
-      </w:r>
-      <w:r>
-        <w:rPr>
-          <w:rFonts w:ascii="Times New Roman" w:hAnsi="Times New Roman" w:cs="Times New Roman"/>
-          <w:color w:val="000000" w:themeColor="text1"/>
-          <w:sz w:val="24"/>
-          <w:lang w:val="en-US"/>
-        </w:rPr>
-        <w:t>.</w:t>
-      </w:r>
-      <w:r>
-        <w:rPr>
-          <w:rFonts w:ascii="Times New Roman" w:hAnsi="Times New Roman" w:cs="Times New Roman"/>
-          <w:color w:val="000000" w:themeColor="text1"/>
-          <w:sz w:val="24"/>
-          <w:lang w:val="en-US"/>
-        </w:rPr>
-        <w:t xml:space="preserve"> In this way </w:t>
+        <w:t xml:space="preserve">At each iteration, we splice in real audio recordings of the actor saying the changed phrase to obtain the audio for the iteration. </w:t>
+      </w:r>
+      <w:r>
+        <w:rPr>
+          <w:rFonts w:ascii="Times New Roman" w:hAnsi="Times New Roman" w:cs="Times New Roman"/>
+          <w:color w:val="000000" w:themeColor="text1"/>
+          <w:sz w:val="24"/>
+          <w:lang w:val="en-US"/>
+        </w:rPr>
+        <w:t xml:space="preserve">Deepfaked </w:t>
+      </w:r>
+      <w:r>
+        <w:rPr>
+          <w:rFonts w:ascii="Times New Roman" w:hAnsi="Times New Roman" w:cs="Times New Roman"/>
+          <w:color w:val="000000" w:themeColor="text1"/>
+          <w:sz w:val="24"/>
+          <w:lang w:val="en-US"/>
+        </w:rPr>
+        <w:t xml:space="preserve">videos of the actor saying negative statements </w:t>
+      </w:r>
+      <w:r>
+        <w:rPr>
+          <w:rFonts w:ascii="Times New Roman" w:hAnsi="Times New Roman" w:cs="Times New Roman"/>
+          <w:color w:val="000000" w:themeColor="text1"/>
+          <w:sz w:val="24"/>
+          <w:lang w:val="en-US"/>
+        </w:rPr>
+        <w:t xml:space="preserve">were </w:t>
+      </w:r>
+      <w:r>
+        <w:rPr>
+          <w:rFonts w:ascii="Times New Roman" w:hAnsi="Times New Roman" w:cs="Times New Roman"/>
+          <w:color w:val="000000" w:themeColor="text1"/>
+          <w:sz w:val="24"/>
+          <w:lang w:val="en-US"/>
+        </w:rPr>
+        <w:t>generated similarly.</w:t>
+      </w:r>
+      <w:r>
+        <w:rPr>
+          <w:rFonts w:ascii="Times New Roman" w:hAnsi="Times New Roman" w:cs="Times New Roman"/>
+          <w:color w:val="000000" w:themeColor="text1"/>
+          <w:sz w:val="24"/>
+          <w:lang w:val="en-US"/>
+        </w:rPr>
+        <w:t xml:space="preserve"> In</w:t>
+      </w:r>
+      <w:r>
+        <w:rPr>
+          <w:rFonts w:ascii="Times New Roman" w:hAnsi="Times New Roman" w:cs="Times New Roman"/>
+          <w:color w:val="000000" w:themeColor="text1"/>
+          <w:sz w:val="24"/>
+          <w:lang w:val="en-US"/>
+        </w:rPr>
+        <w:t xml:space="preserve"> this way </w:t>
       </w:r>
       <w:r>
         <w:rPr>
@@ -3151,7 +3147,26 @@
           <w:sz w:val="24"/>
           <w:lang w:val="en-US"/>
         </w:rPr>
-        <w:t xml:space="preserve"> (see above)</w:t>
+        <w:t xml:space="preserve"> (</w:t>
+      </w:r>
+      <w:r>
+        <w:rPr>
+          <w:rFonts w:ascii="Times New Roman" w:hAnsi="Times New Roman" w:cs="Times New Roman"/>
+          <w:i/>
+          <w:color w:val="000000" w:themeColor="text1"/>
+          <w:sz w:val="24"/>
+          <w:lang w:val="en-US"/>
+        </w:rPr>
+        <w:t>see above</w:t>
+      </w:r>
+      <w:r>
+        <w:rPr>
+          <w:rFonts w:ascii="Times New Roman" w:hAnsi="Times New Roman" w:cs="Times New Roman"/>
+          <w:color w:val="000000" w:themeColor="text1"/>
+          <w:sz w:val="24"/>
+          <w:lang w:val="en-US"/>
+        </w:rPr>
+        <w:t>)</w:t>
       </w:r>
       <w:r>
         <w:rPr>
@@ -3211,7 +3226,43 @@
           <w:sz w:val="24"/>
           <w:lang w:val="en-US"/>
         </w:rPr>
-        <w:t xml:space="preserve">Participants were initially welcomed to the study, provided with some guidelines for how to prepare for the study, and asked to provide measures of informed consent. </w:t>
+        <w:t xml:space="preserve">Participants </w:t>
+      </w:r>
+      <w:r>
+        <w:rPr>
+          <w:rFonts w:ascii="Times New Roman" w:hAnsi="Times New Roman" w:cs="Times New Roman"/>
+          <w:color w:val="000000" w:themeColor="text1"/>
+          <w:sz w:val="24"/>
+          <w:lang w:val="en-US"/>
+        </w:rPr>
+        <w:t xml:space="preserve">will be </w:t>
+      </w:r>
+      <w:r>
+        <w:rPr>
+          <w:rFonts w:ascii="Times New Roman" w:hAnsi="Times New Roman" w:cs="Times New Roman"/>
+          <w:color w:val="000000" w:themeColor="text1"/>
+          <w:sz w:val="24"/>
+          <w:lang w:val="en-US"/>
+        </w:rPr>
+        <w:t xml:space="preserve">welcomed to the study, provided with guidelines for how to prepare for the study, and </w:t>
+      </w:r>
+      <w:r>
+        <w:rPr>
+          <w:rFonts w:ascii="Times New Roman" w:hAnsi="Times New Roman" w:cs="Times New Roman"/>
+          <w:color w:val="000000" w:themeColor="text1"/>
+          <w:sz w:val="24"/>
+          <w:lang w:val="en-US"/>
+        </w:rPr>
+        <w:t xml:space="preserve">then </w:t>
+      </w:r>
+      <w:r>
+        <w:rPr>
+          <w:rFonts w:ascii="Times New Roman" w:hAnsi="Times New Roman" w:cs="Times New Roman"/>
+          <w:color w:val="000000" w:themeColor="text1"/>
+          <w:sz w:val="24"/>
+          <w:lang w:val="en-US"/>
+        </w:rPr>
+        <w:t xml:space="preserve">provide measures of informed consent. </w:t>
       </w:r>
     </w:p>
     <w:p>
@@ -3248,6 +3299,7 @@
       <w:pPr>
         <w:shd w:val="clear" w:color="auto" w:fill="FFFFFE"/>
         <w:spacing w:line="480" w:lineRule="auto"/>
+        <w:ind w:firstLine="708"/>
         <w:rPr>
           <w:rFonts w:ascii="Times New Roman" w:hAnsi="Times New Roman" w:cs="Times New Roman"/>
           <w:color w:val="000000" w:themeColor="text1"/>
@@ -3480,7 +3532,16 @@
           <w:sz w:val="24"/>
           <w:lang w:val="en-US"/>
         </w:rPr>
-        <w:t xml:space="preserve">Participants were </w:t>
+        <w:t xml:space="preserve">Participants </w:t>
+      </w:r>
+      <w:r>
+        <w:rPr>
+          <w:rFonts w:ascii="Times New Roman" w:hAnsi="Times New Roman" w:cs="Times New Roman"/>
+          <w:color w:val="000000" w:themeColor="text1"/>
+          <w:sz w:val="24"/>
+          <w:lang w:val="en-US"/>
+        </w:rPr>
+        <w:t xml:space="preserve">will be </w:t>
       </w:r>
       <w:r>
         <w:rPr>
@@ -3565,34 +3626,52 @@
           <w:sz w:val="24"/>
           <w:lang w:val="en-US"/>
         </w:rPr>
-        <w:t xml:space="preserve">Thereafter they </w:t>
-      </w:r>
-      <w:r>
-        <w:rPr>
-          <w:rFonts w:ascii="Times New Roman" w:hAnsi="Times New Roman" w:cs="Times New Roman"/>
-          <w:color w:val="000000" w:themeColor="text1"/>
-          <w:sz w:val="24"/>
-          <w:lang w:val="en-US"/>
-        </w:rPr>
-        <w:t>will watch</w:t>
-      </w:r>
-      <w:r>
-        <w:rPr>
-          <w:rFonts w:ascii="Times New Roman" w:hAnsi="Times New Roman" w:cs="Times New Roman"/>
-          <w:color w:val="000000" w:themeColor="text1"/>
-          <w:sz w:val="24"/>
-          <w:lang w:val="en-US"/>
-        </w:rPr>
-        <w:t xml:space="preserve"> a </w:t>
-      </w:r>
-      <w:r>
-        <w:rPr>
-          <w:rFonts w:ascii="Times New Roman" w:hAnsi="Times New Roman" w:cs="Times New Roman"/>
-          <w:color w:val="000000" w:themeColor="text1"/>
-          <w:sz w:val="24"/>
-          <w:lang w:val="en-US"/>
-        </w:rPr>
-        <w:t>short video of Chris who emits</w:t>
+        <w:t xml:space="preserve">Thereafter </w:t>
+      </w:r>
+      <w:r>
+        <w:rPr>
+          <w:rFonts w:ascii="Times New Roman" w:hAnsi="Times New Roman" w:cs="Times New Roman"/>
+          <w:color w:val="000000" w:themeColor="text1"/>
+          <w:sz w:val="24"/>
+          <w:lang w:val="en-US"/>
+        </w:rPr>
+        <w:t xml:space="preserve">the experiment will navigate to Youtube and show them a </w:t>
+      </w:r>
+      <w:r>
+        <w:rPr>
+          <w:rFonts w:ascii="Times New Roman" w:hAnsi="Times New Roman" w:cs="Times New Roman"/>
+          <w:color w:val="000000" w:themeColor="text1"/>
+          <w:sz w:val="24"/>
+          <w:lang w:val="en-US"/>
+        </w:rPr>
+        <w:t>short video of Chris</w:t>
+      </w:r>
+      <w:r>
+        <w:rPr>
+          <w:rFonts w:ascii="Times New Roman" w:hAnsi="Times New Roman" w:cs="Times New Roman"/>
+          <w:color w:val="000000" w:themeColor="text1"/>
+          <w:sz w:val="24"/>
+          <w:lang w:val="en-US"/>
+        </w:rPr>
+        <w:t>. In the video Chris</w:t>
+      </w:r>
+      <w:r>
+        <w:rPr>
+          <w:rFonts w:ascii="Times New Roman" w:hAnsi="Times New Roman" w:cs="Times New Roman"/>
+          <w:color w:val="000000" w:themeColor="text1"/>
+          <w:sz w:val="24"/>
+          <w:lang w:val="en-US"/>
+        </w:rPr>
+        <w:t xml:space="preserve"> </w:t>
+      </w:r>
+      <w:r>
+        <w:rPr>
+          <w:rFonts w:ascii="Times New Roman" w:hAnsi="Times New Roman" w:cs="Times New Roman"/>
+          <w:color w:val="000000" w:themeColor="text1"/>
+          <w:sz w:val="24"/>
+          <w:lang w:val="en-US"/>
+        </w:rPr>
+        <w:t>will emit</w:t>
       </w:r>
       <w:r>
         <w:rPr>
@@ -3637,7 +3716,17 @@
           <w:sz w:val="24"/>
           <w:lang w:val="en-US"/>
         </w:rPr>
-        <w:t xml:space="preserve"> a positive variant video wherein Chris emits three positive and two neutral statements, whereas the other half </w:t>
+        <w:t xml:space="preserve"> a positive variant video </w:t>
+      </w:r>
+      <w:r>
+        <w:rPr>
+          <w:rFonts w:ascii="Times New Roman" w:hAnsi="Times New Roman" w:cs="Times New Roman"/>
+          <w:color w:val="000000" w:themeColor="text1"/>
+          <w:sz w:val="24"/>
+          <w:lang w:val="en-US"/>
+        </w:rPr>
+        <w:lastRenderedPageBreak/>
+        <w:t xml:space="preserve">wherein Chris emits three positive and two neutral statements, whereas the other half </w:t>
       </w:r>
       <w:r>
         <w:rPr>
@@ -3655,17 +3744,16 @@
           <w:sz w:val="24"/>
           <w:lang w:val="en-US"/>
         </w:rPr>
-        <w:t xml:space="preserve"> the negative variant video, wherein Chris </w:t>
-      </w:r>
-      <w:r>
-        <w:rPr>
-          <w:rFonts w:ascii="Times New Roman" w:hAnsi="Times New Roman" w:cs="Times New Roman"/>
-          <w:color w:val="000000" w:themeColor="text1"/>
-          <w:sz w:val="24"/>
-          <w:lang w:val="en-US"/>
-        </w:rPr>
-        <w:lastRenderedPageBreak/>
-        <w:t xml:space="preserve">emits three negative and two neutral statements (for the actual statements used see the video and the stimulus section above).  </w:t>
+        <w:t xml:space="preserve"> the negative variant video, wherein Chris emits three negative and two neutral statements (for the actual statements used see the video an</w:t>
+      </w:r>
+      <w:r>
+        <w:rPr>
+          <w:rFonts w:ascii="Times New Roman" w:hAnsi="Times New Roman" w:cs="Times New Roman"/>
+          <w:color w:val="000000" w:themeColor="text1"/>
+          <w:sz w:val="24"/>
+          <w:lang w:val="en-US"/>
+        </w:rPr>
+        <w:t xml:space="preserve">d the stimulus section above). </w:t>
       </w:r>
       <w:r>
         <w:rPr>
@@ -3728,25 +3816,7 @@
           <w:sz w:val="24"/>
           <w:lang w:val="en-US"/>
         </w:rPr>
-        <w:t xml:space="preserve">Deepfaked (i.e., synthetic recreations derived from the genuine videos but with </w:t>
-      </w:r>
-      <w:r>
-        <w:rPr>
-          <w:rFonts w:ascii="Times New Roman" w:hAnsi="Times New Roman" w:cs="Times New Roman"/>
-          <w:color w:val="000000" w:themeColor="text1"/>
-          <w:sz w:val="24"/>
-          <w:lang w:val="en-US"/>
-        </w:rPr>
-        <w:t xml:space="preserve">the valence of their </w:t>
-      </w:r>
-      <w:r>
-        <w:rPr>
-          <w:rFonts w:ascii="Times New Roman" w:hAnsi="Times New Roman" w:cs="Times New Roman"/>
-          <w:color w:val="000000" w:themeColor="text1"/>
-          <w:sz w:val="24"/>
-          <w:lang w:val="en-US"/>
-        </w:rPr>
-        <w:t xml:space="preserve">content manipulated). </w:t>
+        <w:t xml:space="preserve">Deepfaked (i.e., synthetic recreations derived from the genuine videos). </w:t>
       </w:r>
     </w:p>
     <w:p>
@@ -3800,7 +3870,7 @@
                     </pic:cNvPicPr>
                   </pic:nvPicPr>
                   <pic:blipFill>
-                    <a:blip r:embed="rId18" cstate="print">
+                    <a:blip r:embed="rId19" cstate="print">
                       <a:extLst>
                         <a:ext uri="{28A0092B-C50C-407E-A947-70E740481C1C}">
                           <a14:useLocalDpi xmlns:a14="http://schemas.microsoft.com/office/drawing/2010/main" val="0"/>
@@ -3868,7 +3938,25 @@
           <w:sz w:val="24"/>
           <w:lang w:val="en-US"/>
         </w:rPr>
-        <w:t xml:space="preserve"> in Study 7</w:t>
+        <w:t xml:space="preserve"> in </w:t>
+      </w:r>
+      <w:r>
+        <w:rPr>
+          <w:rFonts w:ascii="Times New Roman" w:hAnsi="Times New Roman" w:cs="Times New Roman"/>
+          <w:color w:val="000000" w:themeColor="text1"/>
+          <w:sz w:val="24"/>
+          <w:lang w:val="en-US"/>
+        </w:rPr>
+        <w:t xml:space="preserve">Experiment </w:t>
+      </w:r>
+      <w:r>
+        <w:rPr>
+          <w:rFonts w:ascii="Times New Roman" w:hAnsi="Times New Roman" w:cs="Times New Roman"/>
+          <w:color w:val="000000" w:themeColor="text1"/>
+          <w:sz w:val="24"/>
+          <w:lang w:val="en-US"/>
+        </w:rPr>
+        <w:t>7</w:t>
       </w:r>
       <w:r>
         <w:rPr>
@@ -4055,16 +4143,6 @@
           <w:szCs w:val="24"/>
           <w:lang w:val="en-US" w:eastAsia="nl-BE"/>
         </w:rPr>
-        <w:t xml:space="preserve">1. </w:t>
-      </w:r>
-      <w:r>
-        <w:rPr>
-          <w:rFonts w:ascii="Times New Roman" w:eastAsia="Times New Roman" w:hAnsi="Times New Roman" w:cs="Times New Roman"/>
-          <w:color w:val="000000"/>
-          <w:sz w:val="24"/>
-          <w:szCs w:val="24"/>
-          <w:lang w:val="en-US" w:eastAsia="nl-BE"/>
-        </w:rPr>
         <w:t xml:space="preserve">You just watched </w:t>
       </w:r>
       <w:r>
@@ -4407,6 +4485,7 @@
           <w:szCs w:val="24"/>
           <w:lang w:val="en-US"/>
         </w:rPr>
+        <w:lastRenderedPageBreak/>
         <w:t xml:space="preserve">The info revealed nothing about Chris' true character </w:t>
       </w:r>
     </w:p>
@@ -4429,7 +4508,6 @@
           <w:sz w:val="24"/>
           <w:lang w:val="en-US"/>
         </w:rPr>
-        <w:lastRenderedPageBreak/>
         <w:t xml:space="preserve">Personalized </w:t>
       </w:r>
       <w:r>
@@ -4755,7 +4833,25 @@
           <w:sz w:val="24"/>
           <w:lang w:val="en-US"/>
         </w:rPr>
-        <w:t>be assigned to these categories using either the left (‘E’) or right keys (‘I’)</w:t>
+        <w:t>be assigned to these cate</w:t>
+      </w:r>
+      <w:r>
+        <w:rPr>
+          <w:rFonts w:ascii="Times New Roman" w:hAnsi="Times New Roman" w:cs="Times New Roman"/>
+          <w:color w:val="000000" w:themeColor="text1"/>
+          <w:sz w:val="24"/>
+          <w:lang w:val="en-US"/>
+        </w:rPr>
+        <w:t>gories using either the left (‘F’) or right keys (‘J</w:t>
+      </w:r>
+      <w:r>
+        <w:rPr>
+          <w:rFonts w:ascii="Times New Roman" w:hAnsi="Times New Roman" w:cs="Times New Roman"/>
+          <w:color w:val="000000" w:themeColor="text1"/>
+          <w:sz w:val="24"/>
+          <w:lang w:val="en-US"/>
+        </w:rPr>
+        <w:t>’)</w:t>
       </w:r>
       <w:r>
         <w:rPr>
@@ -4791,7 +4887,25 @@
           <w:sz w:val="24"/>
           <w:lang w:val="en-US"/>
         </w:rPr>
-        <w:t xml:space="preserve"> from the screen and the next trial </w:t>
+        <w:t xml:space="preserve"> from the screen and </w:t>
+      </w:r>
+      <w:r>
+        <w:rPr>
+          <w:rFonts w:ascii="Times New Roman" w:hAnsi="Times New Roman" w:cs="Times New Roman"/>
+          <w:color w:val="000000" w:themeColor="text1"/>
+          <w:sz w:val="24"/>
+          <w:lang w:val="en-US"/>
+        </w:rPr>
+        <w:t xml:space="preserve">after a short inter-trial interval (400ms) </w:t>
+      </w:r>
+      <w:r>
+        <w:rPr>
+          <w:rFonts w:ascii="Times New Roman" w:hAnsi="Times New Roman" w:cs="Times New Roman"/>
+          <w:color w:val="000000" w:themeColor="text1"/>
+          <w:sz w:val="24"/>
+          <w:lang w:val="en-US"/>
+        </w:rPr>
+        <w:t xml:space="preserve">the next trial </w:t>
       </w:r>
       <w:r>
         <w:rPr>
@@ -4836,34 +4950,64 @@
           <w:sz w:val="24"/>
           <w:lang w:val="en-US"/>
         </w:rPr>
-        <w:t>tion of a red ‘X’ which remains</w:t>
-      </w:r>
-      <w:r>
-        <w:rPr>
-          <w:rFonts w:ascii="Times New Roman" w:hAnsi="Times New Roman" w:cs="Times New Roman"/>
-          <w:color w:val="000000" w:themeColor="text1"/>
-          <w:sz w:val="24"/>
-          <w:lang w:val="en-US"/>
-        </w:rPr>
-        <w:t xml:space="preserve"> on-screen </w:t>
-      </w:r>
-      <w:r>
-        <w:rPr>
-          <w:rFonts w:ascii="Times New Roman" w:hAnsi="Times New Roman" w:cs="Times New Roman"/>
-          <w:color w:val="000000" w:themeColor="text1"/>
-          <w:sz w:val="24"/>
-          <w:lang w:val="en-US"/>
-        </w:rPr>
-        <w:t>followed by the next trial</w:t>
-      </w:r>
-      <w:r>
-        <w:rPr>
-          <w:rFonts w:ascii="Times New Roman" w:hAnsi="Times New Roman" w:cs="Times New Roman"/>
-          <w:color w:val="000000" w:themeColor="text1"/>
-          <w:sz w:val="24"/>
-          <w:lang w:val="en-US"/>
-        </w:rPr>
-        <w:t>. Ove</w:t>
+        <w:t xml:space="preserve">tion of a red ‘X’ which </w:t>
+      </w:r>
+      <w:r>
+        <w:rPr>
+          <w:rFonts w:ascii="Times New Roman" w:hAnsi="Times New Roman" w:cs="Times New Roman"/>
+          <w:color w:val="000000" w:themeColor="text1"/>
+          <w:sz w:val="24"/>
+          <w:lang w:val="en-US"/>
+        </w:rPr>
+        <w:t xml:space="preserve">briefly </w:t>
+      </w:r>
+      <w:r>
+        <w:rPr>
+          <w:rFonts w:ascii="Times New Roman" w:hAnsi="Times New Roman" w:cs="Times New Roman"/>
+          <w:color w:val="000000" w:themeColor="text1"/>
+          <w:sz w:val="24"/>
+          <w:lang w:val="en-US"/>
+        </w:rPr>
+        <w:t>remains</w:t>
+      </w:r>
+      <w:r>
+        <w:rPr>
+          <w:rFonts w:ascii="Times New Roman" w:hAnsi="Times New Roman" w:cs="Times New Roman"/>
+          <w:color w:val="000000" w:themeColor="text1"/>
+          <w:sz w:val="24"/>
+          <w:lang w:val="en-US"/>
+        </w:rPr>
+        <w:t xml:space="preserve"> on-screen, disappears, and following the ITI, the next trial begins</w:t>
+      </w:r>
+      <w:r>
+        <w:rPr>
+          <w:rFonts w:ascii="Times New Roman" w:hAnsi="Times New Roman" w:cs="Times New Roman"/>
+          <w:color w:val="000000" w:themeColor="text1"/>
+          <w:sz w:val="24"/>
+          <w:lang w:val="en-US"/>
+        </w:rPr>
+        <w:t xml:space="preserve">. </w:t>
+      </w:r>
+    </w:p>
+    <w:p>
+      <w:pPr>
+        <w:spacing w:line="480" w:lineRule="auto"/>
+        <w:ind w:firstLine="708"/>
+        <w:rPr>
+          <w:rFonts w:ascii="Times New Roman" w:hAnsi="Times New Roman" w:cs="Times New Roman"/>
+          <w:color w:val="000000" w:themeColor="text1"/>
+          <w:sz w:val="24"/>
+          <w:lang w:val="en-US"/>
+        </w:rPr>
+      </w:pPr>
+      <w:r>
+        <w:rPr>
+          <w:rFonts w:ascii="Times New Roman" w:hAnsi="Times New Roman" w:cs="Times New Roman"/>
+          <w:color w:val="000000" w:themeColor="text1"/>
+          <w:sz w:val="24"/>
+          <w:lang w:val="en-US"/>
+        </w:rPr>
+        <w:t>Ove</w:t>
       </w:r>
       <w:r>
         <w:rPr>
@@ -4944,7 +5088,16 @@
           <w:sz w:val="24"/>
           <w:lang w:val="en-US"/>
         </w:rPr>
-        <w:t xml:space="preserve">assigned to the left (‘E’) key and </w:t>
+        <w:t>assigned to the left (‘F</w:t>
+      </w:r>
+      <w:r>
+        <w:rPr>
+          <w:rFonts w:ascii="Times New Roman" w:hAnsi="Times New Roman" w:cs="Times New Roman"/>
+          <w:color w:val="000000" w:themeColor="text1"/>
+          <w:sz w:val="24"/>
+          <w:lang w:val="en-US"/>
+        </w:rPr>
+        <w:t xml:space="preserve">’) key and </w:t>
       </w:r>
       <w:r>
         <w:rPr>
@@ -4962,7 +5115,25 @@
           <w:sz w:val="24"/>
           <w:lang w:val="en-US"/>
         </w:rPr>
-        <w:t>with the right (‘I’</w:t>
+        <w:t>with the right</w:t>
+      </w:r>
+      <w:r>
+        <w:rPr>
+          <w:rFonts w:ascii="Times New Roman" w:hAnsi="Times New Roman" w:cs="Times New Roman"/>
+          <w:color w:val="000000" w:themeColor="text1"/>
+          <w:sz w:val="24"/>
+          <w:lang w:val="en-US"/>
+        </w:rPr>
+        <w:t xml:space="preserve"> (‘J</w:t>
+      </w:r>
+      <w:r>
+        <w:rPr>
+          <w:rFonts w:ascii="Times New Roman" w:hAnsi="Times New Roman" w:cs="Times New Roman"/>
+          <w:color w:val="000000" w:themeColor="text1"/>
+          <w:sz w:val="24"/>
+          <w:lang w:val="en-US"/>
+        </w:rPr>
+        <w:t>’</w:t>
       </w:r>
       <w:r>
         <w:rPr>
@@ -5292,6 +5463,86 @@
           <w:lang w:val="en-US"/>
         </w:rPr>
       </w:pPr>
+      <w:r>
+        <w:rPr>
+          <w:rFonts w:ascii="Times New Roman" w:hAnsi="Times New Roman" w:cs="Times New Roman"/>
+          <w:b/>
+          <w:noProof/>
+          <w:color w:val="000000" w:themeColor="text1"/>
+          <w:sz w:val="24"/>
+          <w:lang w:val="nl-BE" w:eastAsia="nl-BE"/>
+        </w:rPr>
+        <w:lastRenderedPageBreak/>
+        <mc:AlternateContent>
+          <mc:Choice Requires="wps">
+            <w:drawing>
+              <wp:anchor distT="0" distB="0" distL="114300" distR="114300" simplePos="0" relativeHeight="251659264" behindDoc="0" locked="0" layoutInCell="1" allowOverlap="1" wp14:anchorId="15F774DF" wp14:editId="224AC70C">
+                <wp:simplePos x="0" y="0"/>
+                <wp:positionH relativeFrom="column">
+                  <wp:posOffset>956310</wp:posOffset>
+                </wp:positionH>
+                <wp:positionV relativeFrom="paragraph">
+                  <wp:posOffset>-426553</wp:posOffset>
+                </wp:positionV>
+                <wp:extent cx="4251158" cy="2269958"/>
+                <wp:effectExtent l="0" t="0" r="16510" b="16510"/>
+                <wp:wrapNone/>
+                <wp:docPr id="1" name="Rectangle 1"/>
+                <wp:cNvGraphicFramePr/>
+                <a:graphic xmlns:a="http://schemas.openxmlformats.org/drawingml/2006/main">
+                  <a:graphicData uri="http://schemas.microsoft.com/office/word/2010/wordprocessingShape">
+                    <wps:wsp>
+                      <wps:cNvSpPr/>
+                      <wps:spPr>
+                        <a:xfrm>
+                          <a:off x="0" y="0"/>
+                          <a:ext cx="4251158" cy="2269958"/>
+                        </a:xfrm>
+                        <a:prstGeom prst="rect">
+                          <a:avLst/>
+                        </a:prstGeom>
+                        <a:noFill/>
+                        <a:ln>
+                          <a:solidFill>
+                            <a:schemeClr val="tx1"/>
+                          </a:solidFill>
+                        </a:ln>
+                      </wps:spPr>
+                      <wps:style>
+                        <a:lnRef idx="2">
+                          <a:schemeClr val="accent1">
+                            <a:shade val="50000"/>
+                          </a:schemeClr>
+                        </a:lnRef>
+                        <a:fillRef idx="1">
+                          <a:schemeClr val="accent1"/>
+                        </a:fillRef>
+                        <a:effectRef idx="0">
+                          <a:schemeClr val="accent1"/>
+                        </a:effectRef>
+                        <a:fontRef idx="minor">
+                          <a:schemeClr val="lt1"/>
+                        </a:fontRef>
+                      </wps:style>
+                      <wps:bodyPr rot="0" spcFirstLastPara="0" vertOverflow="overflow" horzOverflow="overflow" vert="horz" wrap="square" lIns="91440" tIns="45720" rIns="91440" bIns="45720" numCol="1" spcCol="0" rtlCol="0" fromWordArt="0" anchor="ctr" anchorCtr="0" forceAA="0" compatLnSpc="1">
+                        <a:prstTxWarp prst="textNoShape">
+                          <a:avLst/>
+                        </a:prstTxWarp>
+                        <a:noAutofit/>
+                      </wps:bodyPr>
+                    </wps:wsp>
+                  </a:graphicData>
+                </a:graphic>
+              </wp:anchor>
+            </w:drawing>
+          </mc:Choice>
+          <mc:Fallback>
+            <w:pict>
+              <v:rect w14:anchorId="523DE02F" id="Rectangle 1" o:spid="_x0000_s1026" style="position:absolute;margin-left:75.3pt;margin-top:-33.6pt;width:334.75pt;height:178.75pt;z-index:251659264;visibility:visible;mso-wrap-style:square;mso-wrap-distance-left:9pt;mso-wrap-distance-top:0;mso-wrap-distance-right:9pt;mso-wrap-distance-bottom:0;mso-position-horizontal:absolute;mso-position-horizontal-relative:text;mso-position-vertical:absolute;mso-position-vertical-relative:text;v-text-anchor:middle" o:gfxdata="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" filled="f" strokecolor="black [3213]" strokeweight="1pt"/>
+            </w:pict>
+          </mc:Fallback>
+        </mc:AlternateContent>
+      </w:r>
       <w:r>
         <w:rPr>
           <w:rFonts w:ascii="Times New Roman" w:hAnsi="Times New Roman" w:cs="Times New Roman"/>
@@ -5319,7 +5570,7 @@
                     </pic:cNvPicPr>
                   </pic:nvPicPr>
                   <pic:blipFill>
-                    <a:blip r:embed="rId19" cstate="print">
+                    <a:blip r:embed="rId20" cstate="print">
                       <a:extLst>
                         <a:ext uri="{28A0092B-C50C-407E-A947-70E740481C1C}">
                           <a14:useLocalDpi xmlns:a14="http://schemas.microsoft.com/office/drawing/2010/main" val="0"/>
@@ -5370,7 +5621,6 @@
           <w:sz w:val="24"/>
           <w:lang w:val="en-US"/>
         </w:rPr>
-        <w:lastRenderedPageBreak/>
         <w:t>Se</w:t>
       </w:r>
       <w:r>
@@ -5399,7 +5649,25 @@
           <w:sz w:val="24"/>
           <w:lang w:val="en-US"/>
         </w:rPr>
-        <w:t xml:space="preserve">Self-reported evaluations of Chris </w:t>
+        <w:t xml:space="preserve">Self-reported </w:t>
+      </w:r>
+      <w:r>
+        <w:rPr>
+          <w:rFonts w:ascii="Times New Roman" w:hAnsi="Times New Roman" w:cs="Times New Roman"/>
+          <w:color w:val="000000" w:themeColor="text1"/>
+          <w:sz w:val="24"/>
+          <w:lang w:val="en-US"/>
+        </w:rPr>
+        <w:t xml:space="preserve">ratings </w:t>
+      </w:r>
+      <w:r>
+        <w:rPr>
+          <w:rFonts w:ascii="Times New Roman" w:hAnsi="Times New Roman" w:cs="Times New Roman"/>
+          <w:color w:val="000000" w:themeColor="text1"/>
+          <w:sz w:val="24"/>
+          <w:lang w:val="en-US"/>
+        </w:rPr>
+        <w:t xml:space="preserve">of Chris </w:t>
       </w:r>
       <w:r>
         <w:rPr>
@@ -5435,7 +5703,7 @@
           <w:sz w:val="24"/>
           <w:lang w:val="en-US"/>
         </w:rPr>
-        <w:t xml:space="preserve">different questions. On each trial, participants </w:t>
+        <w:t xml:space="preserve">questions. On each trial, participants </w:t>
       </w:r>
       <w:r>
         <w:rPr>
@@ -5689,7 +5957,7 @@
                     </pic:cNvPicPr>
                   </pic:nvPicPr>
                   <pic:blipFill>
-                    <a:blip r:embed="rId20" cstate="print">
+                    <a:blip r:embed="rId21" cstate="print">
                       <a:extLst>
                         <a:ext uri="{28A0092B-C50C-407E-A947-70E740481C1C}">
                           <a14:useLocalDpi xmlns:a14="http://schemas.microsoft.com/office/drawing/2010/main" val="0"/>
@@ -5903,6 +6171,7 @@
           <w:sz w:val="24"/>
           <w:lang w:val="en-US"/>
         </w:rPr>
+        <w:lastRenderedPageBreak/>
         <w:t>“</w:t>
       </w:r>
       <w:r>
@@ -6113,7 +6382,6 @@
           <w:szCs w:val="27"/>
           <w:lang w:val="en-US" w:eastAsia="nl-BE"/>
         </w:rPr>
-        <w:lastRenderedPageBreak/>
         <w:t>“</w:t>
       </w:r>
       <w:r>
@@ -6254,7 +6522,7 @@
           <w:sz w:val="24"/>
           <w:lang w:val="en-US"/>
         </w:rPr>
-        <w:t>al agenda behind the experiment using the following question:</w:t>
+        <w:t>al agenda using the following question:</w:t>
       </w:r>
       <w:r>
         <w:rPr>
@@ -6281,7 +6549,16 @@
           <w:sz w:val="24"/>
           <w:lang w:val="en-US"/>
         </w:rPr>
-        <w:t>” Response option: open ended.</w:t>
+        <w:t>” Response option: open-</w:t>
+      </w:r>
+      <w:r>
+        <w:rPr>
+          <w:rFonts w:ascii="Times New Roman" w:hAnsi="Times New Roman" w:cs="Times New Roman"/>
+          <w:color w:val="000000" w:themeColor="text1"/>
+          <w:sz w:val="24"/>
+          <w:lang w:val="en-US"/>
+        </w:rPr>
+        <w:t>ended.</w:t>
       </w:r>
     </w:p>
     <w:p>
@@ -6394,16 +6671,97 @@
           <w:sz w:val="24"/>
           <w:lang w:val="en-US"/>
         </w:rPr>
-        <w:t>Think back to the YouTube video we showed you. Do you think this video influenced how much you subsequently liked or disliked Chris? Please be honest here</w:t>
-      </w:r>
-      <w:r>
-        <w:rPr>
-          <w:rFonts w:ascii="Times New Roman" w:hAnsi="Times New Roman" w:cs="Times New Roman"/>
-          <w:color w:val="000000" w:themeColor="text1"/>
-          <w:sz w:val="24"/>
-          <w:lang w:val="en-US"/>
-        </w:rPr>
-        <w:t>” Response open ended.</w:t>
+        <w:t xml:space="preserve">Think back to the YouTube video we showed you. Do you think this video influenced how much you subsequently liked or disliked Chris? </w:t>
+      </w:r>
+      <w:r>
+        <w:rPr>
+          <w:rFonts w:ascii="Times New Roman" w:hAnsi="Times New Roman" w:cs="Times New Roman"/>
+          <w:color w:val="000000" w:themeColor="text1"/>
+          <w:sz w:val="24"/>
+          <w:lang w:val="en-US"/>
+        </w:rPr>
+        <w:t>Yes or No? Please indicate why you said yes or no using the textbox below</w:t>
+      </w:r>
+      <w:r>
+        <w:rPr>
+          <w:rFonts w:ascii="Times New Roman" w:hAnsi="Times New Roman" w:cs="Times New Roman"/>
+          <w:color w:val="000000" w:themeColor="text1"/>
+          <w:sz w:val="24"/>
+          <w:lang w:val="en-US"/>
+        </w:rPr>
+        <w:t xml:space="preserve">. </w:t>
+      </w:r>
+      <w:r>
+        <w:rPr>
+          <w:rFonts w:ascii="Times New Roman" w:hAnsi="Times New Roman" w:cs="Times New Roman"/>
+          <w:color w:val="000000" w:themeColor="text1"/>
+          <w:sz w:val="24"/>
+          <w:lang w:val="en-US"/>
+        </w:rPr>
+        <w:t>Response</w:t>
+      </w:r>
+      <w:r>
+        <w:rPr>
+          <w:rFonts w:ascii="Times New Roman" w:hAnsi="Times New Roman" w:cs="Times New Roman"/>
+          <w:color w:val="000000" w:themeColor="text1"/>
+          <w:sz w:val="24"/>
+          <w:lang w:val="en-US"/>
+        </w:rPr>
+        <w:t>: participants first select between Yes/No and then</w:t>
+      </w:r>
+      <w:r>
+        <w:rPr>
+          <w:rFonts w:ascii="Times New Roman" w:hAnsi="Times New Roman" w:cs="Times New Roman"/>
+          <w:color w:val="000000" w:themeColor="text1"/>
+          <w:sz w:val="24"/>
+          <w:lang w:val="en-US"/>
+        </w:rPr>
+        <w:t xml:space="preserve"> </w:t>
+      </w:r>
+      <w:r>
+        <w:rPr>
+          <w:rFonts w:ascii="Times New Roman" w:hAnsi="Times New Roman" w:cs="Times New Roman"/>
+          <w:color w:val="000000" w:themeColor="text1"/>
+          <w:sz w:val="24"/>
+          <w:lang w:val="en-US"/>
+        </w:rPr>
+        <w:t>provided an open-</w:t>
+      </w:r>
+      <w:r>
+        <w:rPr>
+          <w:rFonts w:ascii="Times New Roman" w:hAnsi="Times New Roman" w:cs="Times New Roman"/>
+          <w:color w:val="000000" w:themeColor="text1"/>
+          <w:sz w:val="24"/>
+          <w:lang w:val="en-US"/>
+        </w:rPr>
+        <w:t>ended</w:t>
+      </w:r>
+      <w:r>
+        <w:rPr>
+          <w:rFonts w:ascii="Times New Roman" w:hAnsi="Times New Roman" w:cs="Times New Roman"/>
+          <w:color w:val="000000" w:themeColor="text1"/>
+          <w:sz w:val="24"/>
+          <w:lang w:val="en-US"/>
+        </w:rPr>
+        <w:t xml:space="preserve"> response using a textbox</w:t>
+      </w:r>
+      <w:r>
+        <w:rPr>
+          <w:rFonts w:ascii="Times New Roman" w:hAnsi="Times New Roman" w:cs="Times New Roman"/>
+          <w:color w:val="000000" w:themeColor="text1"/>
+          <w:sz w:val="24"/>
+          <w:lang w:val="en-US"/>
+        </w:rPr>
+        <w:t>.</w:t>
+      </w:r>
+      <w:r>
+        <w:rPr>
+          <w:rFonts w:ascii="Times New Roman" w:hAnsi="Times New Roman" w:cs="Times New Roman"/>
+          <w:color w:val="000000" w:themeColor="text1"/>
+          <w:sz w:val="24"/>
+          <w:lang w:val="en-US"/>
+        </w:rPr>
+        <w:t xml:space="preserve"> </w:t>
       </w:r>
     </w:p>
     <w:p>
@@ -6597,6 +6955,7 @@
           <w:szCs w:val="24"/>
           <w:lang w:val="en-US"/>
         </w:rPr>
+        <w:lastRenderedPageBreak/>
         <w:t>R</w:t>
       </w:r>
       <w:r>
@@ -6617,7 +6976,7 @@
           <w:szCs w:val="24"/>
           <w:lang w:val="en-US"/>
         </w:rPr>
-        <w:t xml:space="preserve"> format: Yes/No and open-ended textbox</w:t>
+        <w:t xml:space="preserve"> format: Yes/No and </w:t>
       </w:r>
     </w:p>
     <w:p>
@@ -6632,6 +6991,336 @@
           <w:lang w:val="en-US"/>
         </w:rPr>
       </w:pPr>
+      <w:r>
+        <w:rPr>
+          <w:rFonts w:ascii="Times New Roman" w:hAnsi="Times New Roman" w:cs="Times New Roman"/>
+          <w:color w:val="000000" w:themeColor="text1"/>
+          <w:sz w:val="24"/>
+          <w:szCs w:val="24"/>
+          <w:lang w:val="en-US"/>
+        </w:rPr>
+        <w:t xml:space="preserve">Afterwards, we assessed </w:t>
+      </w:r>
+      <w:r>
+        <w:rPr>
+          <w:rFonts w:ascii="Times New Roman" w:hAnsi="Times New Roman" w:cs="Times New Roman"/>
+          <w:color w:val="000000" w:themeColor="text1"/>
+          <w:sz w:val="24"/>
+          <w:szCs w:val="24"/>
+          <w:lang w:val="en-US"/>
+        </w:rPr>
+        <w:t>then an open-ended response completed using a textbox</w:t>
+      </w:r>
+      <w:r>
+        <w:rPr>
+          <w:rFonts w:ascii="Times New Roman" w:hAnsi="Times New Roman" w:cs="Times New Roman"/>
+          <w:color w:val="000000" w:themeColor="text1"/>
+          <w:sz w:val="24"/>
+          <w:szCs w:val="24"/>
+          <w:lang w:val="en-US"/>
+        </w:rPr>
+        <w:t xml:space="preserve"> </w:t>
+      </w:r>
+      <w:r>
+        <w:rPr>
+          <w:rFonts w:ascii="Times New Roman" w:hAnsi="Times New Roman" w:cs="Times New Roman"/>
+          <w:color w:val="000000" w:themeColor="text1"/>
+          <w:sz w:val="24"/>
+          <w:szCs w:val="24"/>
+          <w:lang w:val="en-US"/>
+        </w:rPr>
+        <w:t>for general awareness of deepfaking as a concept: “</w:t>
+      </w:r>
+      <w:r>
+        <w:rPr>
+          <w:rFonts w:ascii="Times New Roman" w:hAnsi="Times New Roman" w:cs="Times New Roman"/>
+          <w:color w:val="000000" w:themeColor="text1"/>
+          <w:sz w:val="24"/>
+          <w:szCs w:val="24"/>
+          <w:lang w:val="en-US"/>
+        </w:rPr>
+        <w:t>Before taking part in this study did you know that videos could be 'deepfaked'?</w:t>
+      </w:r>
+      <w:r>
+        <w:rPr>
+          <w:rFonts w:ascii="Times New Roman" w:hAnsi="Times New Roman" w:cs="Times New Roman"/>
+          <w:color w:val="000000" w:themeColor="text1"/>
+          <w:sz w:val="24"/>
+          <w:szCs w:val="24"/>
+          <w:lang w:val="en-US"/>
+        </w:rPr>
+        <w:t xml:space="preserve"> </w:t>
+      </w:r>
+      <w:r>
+        <w:rPr>
+          <w:rFonts w:ascii="Times New Roman" w:hAnsi="Times New Roman" w:cs="Times New Roman"/>
+          <w:color w:val="000000" w:themeColor="text1"/>
+          <w:sz w:val="24"/>
+          <w:szCs w:val="24"/>
+          <w:lang w:val="en-US"/>
+        </w:rPr>
+        <w:t>Yes or No? Please indicate why you said yes or no using the textbox below.</w:t>
+      </w:r>
+      <w:r>
+        <w:rPr>
+          <w:rFonts w:ascii="Times New Roman" w:hAnsi="Times New Roman" w:cs="Times New Roman"/>
+          <w:color w:val="000000" w:themeColor="text1"/>
+          <w:sz w:val="24"/>
+          <w:szCs w:val="24"/>
+          <w:lang w:val="en-US"/>
+        </w:rPr>
+        <w:t>”</w:t>
+      </w:r>
+      <w:r>
+        <w:rPr>
+          <w:rFonts w:ascii="Times New Roman" w:hAnsi="Times New Roman" w:cs="Times New Roman"/>
+          <w:color w:val="000000" w:themeColor="text1"/>
+          <w:sz w:val="24"/>
+          <w:szCs w:val="24"/>
+          <w:lang w:val="en-US"/>
+        </w:rPr>
+        <w:t xml:space="preserve"> </w:t>
+      </w:r>
+    </w:p>
+    <w:p>
+      <w:pPr>
+        <w:spacing w:line="480" w:lineRule="auto"/>
+        <w:rPr>
+          <w:rFonts w:ascii="Times New Roman" w:hAnsi="Times New Roman" w:cs="Times New Roman"/>
+          <w:color w:val="000000" w:themeColor="text1"/>
+          <w:sz w:val="24"/>
+          <w:szCs w:val="24"/>
+          <w:lang w:val="en-US"/>
+        </w:rPr>
+      </w:pPr>
+      <w:r>
+        <w:rPr>
+          <w:rFonts w:ascii="Times New Roman" w:hAnsi="Times New Roman" w:cs="Times New Roman"/>
+          <w:color w:val="000000" w:themeColor="text1"/>
+          <w:sz w:val="24"/>
+          <w:szCs w:val="24"/>
+          <w:lang w:val="en-US"/>
+        </w:rPr>
+        <w:t xml:space="preserve">Response format: Yes/No and </w:t>
+      </w:r>
+      <w:r>
+        <w:rPr>
+          <w:rFonts w:ascii="Times New Roman" w:hAnsi="Times New Roman" w:cs="Times New Roman"/>
+          <w:color w:val="000000" w:themeColor="text1"/>
+          <w:sz w:val="24"/>
+          <w:szCs w:val="24"/>
+          <w:lang w:val="en-US"/>
+        </w:rPr>
+        <w:t>then an open-ended response completed using a textbox</w:t>
+      </w:r>
+    </w:p>
+    <w:p>
+      <w:pPr>
+        <w:spacing w:line="480" w:lineRule="auto"/>
+        <w:rPr>
+          <w:rFonts w:ascii="Times New Roman" w:hAnsi="Times New Roman" w:cs="Times New Roman"/>
+          <w:color w:val="000000" w:themeColor="text1"/>
+          <w:sz w:val="24"/>
+          <w:szCs w:val="24"/>
+          <w:lang w:val="en-US"/>
+        </w:rPr>
+      </w:pPr>
+      <w:r>
+        <w:rPr>
+          <w:rFonts w:ascii="Times New Roman" w:hAnsi="Times New Roman" w:cs="Times New Roman"/>
+          <w:color w:val="000000" w:themeColor="text1"/>
+          <w:sz w:val="24"/>
+          <w:szCs w:val="24"/>
+          <w:lang w:val="en-US"/>
+        </w:rPr>
+        <w:t>Finally, we asked if they encountered any issues with the study, and if so, what these might have been.</w:t>
+      </w:r>
+    </w:p>
+    <w:p>
+      <w:pPr>
+        <w:spacing w:line="480" w:lineRule="auto"/>
+        <w:rPr>
+          <w:rFonts w:ascii="Times New Roman" w:hAnsi="Times New Roman" w:cs="Times New Roman"/>
+          <w:b/>
+          <w:color w:val="000000" w:themeColor="text1"/>
+          <w:sz w:val="24"/>
+          <w:szCs w:val="24"/>
+          <w:lang w:val="en-US"/>
+        </w:rPr>
+      </w:pPr>
+      <w:r>
+        <w:rPr>
+          <w:rFonts w:ascii="Times New Roman" w:hAnsi="Times New Roman" w:cs="Times New Roman"/>
+          <w:b/>
+          <w:color w:val="000000" w:themeColor="text1"/>
+          <w:sz w:val="24"/>
+          <w:szCs w:val="24"/>
+          <w:lang w:val="en-US"/>
+        </w:rPr>
+        <w:t>Debriefing</w:t>
+      </w:r>
+    </w:p>
+    <w:p>
+      <w:pPr>
+        <w:spacing w:line="480" w:lineRule="auto"/>
+        <w:rPr>
+          <w:rFonts w:ascii="Times New Roman" w:hAnsi="Times New Roman" w:cs="Times New Roman"/>
+          <w:color w:val="000000" w:themeColor="text1"/>
+          <w:sz w:val="24"/>
+          <w:szCs w:val="24"/>
+          <w:lang w:val="en-US"/>
+        </w:rPr>
+      </w:pPr>
+      <w:r>
+        <w:rPr>
+          <w:rFonts w:ascii="Times New Roman" w:hAnsi="Times New Roman" w:cs="Times New Roman"/>
+          <w:color w:val="000000" w:themeColor="text1"/>
+          <w:sz w:val="24"/>
+          <w:szCs w:val="24"/>
+          <w:lang w:val="en-US"/>
+        </w:rPr>
+        <w:tab/>
+        <w:t xml:space="preserve">Participants where then debriefed to the nature of the study. Specifically they were told the following: </w:t>
+      </w:r>
+    </w:p>
+    <w:p>
+      <w:pPr>
+        <w:spacing w:line="480" w:lineRule="auto"/>
+        <w:rPr>
+          <w:rFonts w:ascii="Times New Roman" w:hAnsi="Times New Roman" w:cs="Times New Roman"/>
+          <w:color w:val="000000" w:themeColor="text1"/>
+          <w:sz w:val="24"/>
+          <w:szCs w:val="24"/>
+          <w:lang w:val="en-US"/>
+        </w:rPr>
+      </w:pPr>
+      <w:r>
+        <w:rPr>
+          <w:rFonts w:ascii="Times New Roman" w:hAnsi="Times New Roman" w:cs="Times New Roman"/>
+          <w:color w:val="000000" w:themeColor="text1"/>
+          <w:sz w:val="24"/>
+          <w:szCs w:val="24"/>
+          <w:lang w:val="en-US"/>
+        </w:rPr>
+        <w:t>“</w:t>
+      </w:r>
+      <w:r>
+        <w:rPr>
+          <w:rFonts w:ascii="Times New Roman" w:hAnsi="Times New Roman" w:cs="Times New Roman"/>
+          <w:color w:val="000000" w:themeColor="text1"/>
+          <w:sz w:val="24"/>
+          <w:szCs w:val="24"/>
+          <w:lang w:val="en-US"/>
+        </w:rPr>
+        <w:t>So what was this study actually about? In this study we were interested in a topic called impression formation (i.e., how we come to like or dislike people that we meet for the first time). During the study you encountered a video recording of a person (Chris) that was supposedly taken from YouTube. We actual</w:t>
+      </w:r>
+      <w:r>
+        <w:rPr>
+          <w:rFonts w:ascii="Times New Roman" w:hAnsi="Times New Roman" w:cs="Times New Roman"/>
+          <w:color w:val="000000" w:themeColor="text1"/>
+          <w:sz w:val="24"/>
+          <w:szCs w:val="24"/>
+          <w:lang w:val="en-US"/>
+        </w:rPr>
+        <w:t>ly created this video ourselves.</w:t>
+      </w:r>
+    </w:p>
+    <w:p>
+      <w:pPr>
+        <w:spacing w:line="480" w:lineRule="auto"/>
+        <w:rPr>
+          <w:rFonts w:ascii="Times New Roman" w:hAnsi="Times New Roman" w:cs="Times New Roman"/>
+          <w:color w:val="000000" w:themeColor="text1"/>
+          <w:sz w:val="24"/>
+          <w:szCs w:val="24"/>
+          <w:lang w:val="en-US"/>
+        </w:rPr>
+      </w:pPr>
+      <w:r>
+        <w:rPr>
+          <w:rFonts w:ascii="Times New Roman" w:hAnsi="Times New Roman" w:cs="Times New Roman"/>
+          <w:color w:val="000000" w:themeColor="text1"/>
+          <w:sz w:val="24"/>
+          <w:szCs w:val="24"/>
+          <w:lang w:val="en-US"/>
+        </w:rPr>
+        <w:t xml:space="preserve">Half of the participants in the study encountered a video recording where Chris said three positive things and two neutral things about himself. The other half of participants encountered a video recording where Chris said three negative things and two neutral things about himself. Certain participants encountered genuine videos of Chris saying these things whereas others encountered deepfaked videos of Chris saying these things. You were in </w:t>
+      </w:r>
+      <w:r>
+        <w:rPr>
+          <w:rFonts w:ascii="Times New Roman" w:hAnsi="Times New Roman" w:cs="Times New Roman"/>
+          <w:color w:val="000000" w:themeColor="text1"/>
+          <w:sz w:val="24"/>
+          <w:szCs w:val="24"/>
+          <w:lang w:val="en-US"/>
+        </w:rPr>
+        <w:t xml:space="preserve">the Deepfake video condition. </w:t>
+      </w:r>
+      <w:r>
+        <w:rPr>
+          <w:rFonts w:ascii="Times New Roman" w:hAnsi="Times New Roman" w:cs="Times New Roman"/>
+          <w:color w:val="000000" w:themeColor="text1"/>
+          <w:sz w:val="24"/>
+          <w:szCs w:val="24"/>
+          <w:lang w:val="en-US"/>
+        </w:rPr>
+        <w:t xml:space="preserve"> </w:t>
+      </w:r>
+    </w:p>
+    <w:p>
+      <w:pPr>
+        <w:spacing w:line="480" w:lineRule="auto"/>
+        <w:rPr>
+          <w:rFonts w:ascii="Times New Roman" w:hAnsi="Times New Roman" w:cs="Times New Roman"/>
+          <w:color w:val="000000" w:themeColor="text1"/>
+          <w:sz w:val="24"/>
+          <w:szCs w:val="24"/>
+          <w:lang w:val="en-US"/>
+        </w:rPr>
+      </w:pPr>
+      <w:r>
+        <w:rPr>
+          <w:rFonts w:ascii="Times New Roman" w:hAnsi="Times New Roman" w:cs="Times New Roman"/>
+          <w:color w:val="000000" w:themeColor="text1"/>
+          <w:sz w:val="24"/>
+          <w:szCs w:val="24"/>
+          <w:lang w:val="en-US"/>
+        </w:rPr>
+        <w:t>We then examined if what Chris said was enough to change people's first impressions of him. Specifically, would people in the first group like Chris while people in the second group dislike him? We tested this using self-report measures and a reaction time task. The former was designed to capture people's self-reported thoughts and feelings whereas the latter was designed to capture their more spont</w:t>
+      </w:r>
+      <w:r>
+        <w:rPr>
+          <w:rFonts w:ascii="Times New Roman" w:hAnsi="Times New Roman" w:cs="Times New Roman"/>
+          <w:color w:val="000000" w:themeColor="text1"/>
+          <w:sz w:val="24"/>
+          <w:szCs w:val="24"/>
+          <w:lang w:val="en-US"/>
+        </w:rPr>
+        <w:t>aneous or automatic reactions.</w:t>
+      </w:r>
+    </w:p>
+    <w:p>
+      <w:pPr>
+        <w:spacing w:line="480" w:lineRule="auto"/>
+        <w:rPr>
+          <w:rFonts w:ascii="Times New Roman" w:hAnsi="Times New Roman" w:cs="Times New Roman"/>
+          <w:color w:val="000000" w:themeColor="text1"/>
+          <w:sz w:val="24"/>
+          <w:szCs w:val="24"/>
+          <w:lang w:val="en-US"/>
+        </w:rPr>
+      </w:pPr>
+      <w:r>
+        <w:rPr>
+          <w:rFonts w:ascii="Times New Roman" w:hAnsi="Times New Roman" w:cs="Times New Roman"/>
+          <w:color w:val="000000" w:themeColor="text1"/>
+          <w:sz w:val="24"/>
+          <w:szCs w:val="24"/>
+          <w:lang w:val="en-US"/>
+        </w:rPr>
+        <w:lastRenderedPageBreak/>
+        <w:t>Afterwards we asked you to reflect on the experiment and tell us about your experiences with the task.</w:t>
+      </w:r>
       <w:bookmarkStart w:id="1" w:name="_GoBack"/>
       <w:bookmarkEnd w:id="1"/>
       <w:r>
@@ -6642,58 +7331,8 @@
           <w:szCs w:val="24"/>
           <w:lang w:val="en-US"/>
         </w:rPr>
-        <w:t>Afterwards, we assessed for general awareness of deepfaking as a concept: “</w:t>
-      </w:r>
-      <w:r>
-        <w:rPr>
-          <w:rFonts w:ascii="Times New Roman" w:hAnsi="Times New Roman" w:cs="Times New Roman"/>
-          <w:color w:val="000000" w:themeColor="text1"/>
-          <w:sz w:val="24"/>
-          <w:szCs w:val="24"/>
-          <w:lang w:val="en-US"/>
-        </w:rPr>
-        <w:t>Before taking part in this study did you know that videos could be 'deepfaked'?</w:t>
-      </w:r>
-      <w:r>
-        <w:rPr>
-          <w:rFonts w:ascii="Times New Roman" w:hAnsi="Times New Roman" w:cs="Times New Roman"/>
-          <w:color w:val="000000" w:themeColor="text1"/>
-          <w:sz w:val="24"/>
-          <w:szCs w:val="24"/>
-          <w:lang w:val="en-US"/>
-        </w:rPr>
         <w:t xml:space="preserve"> </w:t>
       </w:r>
-      <w:r>
-        <w:rPr>
-          <w:rFonts w:ascii="Times New Roman" w:hAnsi="Times New Roman" w:cs="Times New Roman"/>
-          <w:color w:val="000000" w:themeColor="text1"/>
-          <w:sz w:val="24"/>
-          <w:szCs w:val="24"/>
-          <w:lang w:val="en-US"/>
-        </w:rPr>
-        <w:t>Yes or No? Please indicate why you said yes or no using the textbox below.</w:t>
-      </w:r>
-      <w:r>
-        <w:rPr>
-          <w:rFonts w:ascii="Times New Roman" w:hAnsi="Times New Roman" w:cs="Times New Roman"/>
-          <w:color w:val="000000" w:themeColor="text1"/>
-          <w:sz w:val="24"/>
-          <w:szCs w:val="24"/>
-          <w:lang w:val="en-US"/>
-        </w:rPr>
-        <w:t>”</w:t>
-      </w:r>
-      <w:r>
-        <w:rPr>
-          <w:rFonts w:ascii="Times New Roman" w:hAnsi="Times New Roman" w:cs="Times New Roman"/>
-          <w:color w:val="000000" w:themeColor="text1"/>
-          <w:sz w:val="24"/>
-          <w:szCs w:val="24"/>
-          <w:lang w:val="en-US"/>
-        </w:rPr>
-        <w:t xml:space="preserve"> </w:t>
-      </w:r>
     </w:p>
     <w:p>
       <w:pPr>
@@ -6706,39 +7345,6 @@
           <w:lang w:val="en-US"/>
         </w:rPr>
       </w:pPr>
-      <w:r>
-        <w:rPr>
-          <w:rFonts w:ascii="Times New Roman" w:hAnsi="Times New Roman" w:cs="Times New Roman"/>
-          <w:color w:val="000000" w:themeColor="text1"/>
-          <w:sz w:val="24"/>
-          <w:szCs w:val="24"/>
-          <w:lang w:val="en-US"/>
-        </w:rPr>
-        <w:t>Response format: Yes/No and open-ended textbox</w:t>
-      </w:r>
-    </w:p>
-    <w:p>
-      <w:pPr>
-        <w:spacing w:line="480" w:lineRule="auto"/>
-        <w:rPr>
-          <w:rFonts w:ascii="Times New Roman" w:hAnsi="Times New Roman" w:cs="Times New Roman"/>
-          <w:color w:val="000000" w:themeColor="text1"/>
-          <w:sz w:val="24"/>
-          <w:szCs w:val="24"/>
-          <w:lang w:val="en-US"/>
-        </w:rPr>
-      </w:pPr>
-      <w:r>
-        <w:rPr>
-          <w:rFonts w:ascii="Times New Roman" w:hAnsi="Times New Roman" w:cs="Times New Roman"/>
-          <w:color w:val="000000" w:themeColor="text1"/>
-          <w:sz w:val="24"/>
-          <w:szCs w:val="24"/>
-          <w:lang w:val="en-US"/>
-        </w:rPr>
-        <w:lastRenderedPageBreak/>
-        <w:t>Finally, we asked if they encountered any issues with the study, and if so, what these might have been.</w:t>
-      </w:r>
     </w:p>
     <w:sectPr>
       <w:pgSz w:w="11906" w:h="16838"/>
@@ -6752,7 +7358,7 @@
 
 <file path=word/comments.xml><?xml version="1.0" encoding="utf-8"?>
 <w:comments xmlns:wpc="http://schemas.microsoft.com/office/word/2010/wordprocessingCanvas" xmlns:cx="http://schemas.microsoft.com/office/drawing/2014/chartex" xmlns:cx1="http://schemas.microsoft.com/office/drawing/2015/9/8/chartex" xmlns:mc="http://schemas.openxmlformats.org/markup-compatibility/2006" xmlns:o="urn:schemas-microsoft-com:office:office" xmlns:r="http://schemas.openxmlformats.org/officeDocument/2006/relationships" xmlns:m="http://schemas.openxmlformats.org/officeDocument/2006/math" xmlns:v="urn:schemas-microsoft-com:vml" xmlns:wp14="http://schemas.microsoft.com/office/word/2010/wordprocessingDrawing" xmlns:wp="http://schemas.openxmlformats.org/drawingml/2006/wordprocessingDrawing" xmlns:w10="urn:schemas-microsoft-com:office:word" xmlns:w="http://schemas.openxmlformats.org/wordprocessingml/2006/main" xmlns:w14="http://schemas.microsoft.com/office/word/2010/wordml" xmlns:w15="http://schemas.microsoft.com/office/word/2012/wordml" xmlns:w16se="http://schemas.microsoft.com/office/word/2015/wordml/symex" xmlns:wpg="http://schemas.microsoft.com/office/word/2010/wordprocessingGroup" xmlns:wpi="http://schemas.microsoft.com/office/word/2010/wordprocessingInk" xmlns:wne="http://schemas.microsoft.com/office/word/2006/wordml" xmlns:wps="http://schemas.microsoft.com/office/word/2010/wordprocessingShape" mc:Ignorable="w14 w15 w16se wp14">
-  <w:comment w:id="0" w:author="sean hughes" w:date="2020-09-28T11:59:00Z" w:initials="sh">
+  <w:comment w:id="0" w:author="sean hughes" w:date="2020-10-16T17:38:00Z" w:initials="sh">
     <w:p>
       <w:pPr>
         <w:pStyle w:val="CommentText"/>
@@ -6764,7 +7370,7 @@
         <w:annotationRef/>
       </w:r>
       <w:r>
-        <w:t xml:space="preserve">Ian can you update  this based on your updated code and analyses files (i.e., the meta-analytic effects from Studies 1-6)? </w:t>
+        <w:t>Ian can you update  this based on your updated code and analyses files (i.e., the meta-analytic effects from Studies 1-6)?</w:t>
       </w:r>
     </w:p>
   </w:comment>
@@ -6773,7 +7379,7 @@
 
 <file path=word/commentsExtended.xml><?xml version="1.0" encoding="utf-8"?>
 <w15:commentsEx xmlns:wpc="http://schemas.microsoft.com/office/word/2010/wordprocessingCanvas" xmlns:cx="http://schemas.microsoft.com/office/drawing/2014/chartex" xmlns:cx1="http://schemas.microsoft.com/office/drawing/2015/9/8/chartex" xmlns:mc="http://schemas.openxmlformats.org/markup-compatibility/2006" xmlns:o="urn:schemas-microsoft-com:office:office" xmlns:r="http://schemas.openxmlformats.org/officeDocument/2006/relationships" xmlns:m="http://schemas.openxmlformats.org/officeDocument/2006/math" xmlns:v="urn:schemas-microsoft-com:vml" xmlns:wp14="http://schemas.microsoft.com/office/word/2010/wordprocessingDrawing" xmlns:wp="http://schemas.openxmlformats.org/drawingml/2006/wordprocessingDrawing" xmlns:w10="urn:schemas-microsoft-com:office:word" xmlns:w="http://schemas.openxmlformats.org/wordprocessingml/2006/main" xmlns:w14="http://schemas.microsoft.com/office/word/2010/wordml" xmlns:w15="http://schemas.microsoft.com/office/word/2012/wordml" xmlns:w16se="http://schemas.microsoft.com/office/word/2015/wordml/symex" xmlns:wpg="http://schemas.microsoft.com/office/word/2010/wordprocessingGroup" xmlns:wpi="http://schemas.microsoft.com/office/word/2010/wordprocessingInk" xmlns:wne="http://schemas.microsoft.com/office/word/2006/wordml" xmlns:wps="http://schemas.microsoft.com/office/word/2010/wordprocessingShape" mc:Ignorable="w14 w15 w16se wp14">
-  <w15:commentEx w15:paraId="0096A46F" w15:done="0"/>
+  <w15:commentEx w15:paraId="5D3774F8" w15:done="0"/>
 </w15:commentsEx>
 </file>
 
@@ -7502,6 +8108,17 @@
       <w:contextualSpacing/>
     </w:pPr>
   </w:style>
+  <w:style w:type="character" w:styleId="Hyperlink">
+    <w:name w:val="Hyperlink"/>
+    <w:basedOn w:val="DefaultParagraphFont"/>
+    <w:uiPriority w:val="99"/>
+    <w:unhideWhenUsed/>
+    <w:rsid w:val="00CB4CD8"/>
+    <w:rPr>
+      <w:color w:val="0563C1" w:themeColor="hyperlink"/>
+      <w:u w:val="single"/>
+    </w:rPr>
+  </w:style>
 </w:styles>
 </file>
 
@@ -7771,7 +8388,7 @@
 </file>
 
 <file path=customXml/itemProps1.xml><?xml version="1.0" encoding="utf-8"?>
-<ds:datastoreItem xmlns:ds="http://schemas.openxmlformats.org/officeDocument/2006/customXml" ds:itemID="{D9E9B55B-A957-41B4-85C4-A1E1F5EA24F2}">
+<ds:datastoreItem xmlns:ds="http://schemas.openxmlformats.org/officeDocument/2006/customXml" ds:itemID="{429786C0-D279-4967-9F45-102533654826}">
   <ds:schemaRefs>
     <ds:schemaRef ds:uri="http://schemas.openxmlformats.org/officeDocument/2006/bibliography"/>
   </ds:schemaRefs>

</xml_diff>